<commit_message>
I added comments to Plan of attack
Hi Dear, I added comments to your plan of attack, also added a table to
help explain the friends in the binary file.
</commit_message>
<xml_diff>
--- a/PlanOfAttack.docx
+++ b/PlanOfAttack.docx
@@ -1,6 +1,6 @@
 
 <file path=word/document.xml><?xml version="1.0" encoding="utf-8"?>
-<w:document xmlns:wpc="http://schemas.microsoft.com/office/word/2010/wordprocessingCanvas" xmlns:mc="http://schemas.openxmlformats.org/markup-compatibility/2006" xmlns:o="urn:schemas-microsoft-com:office:office" xmlns:r="http://schemas.openxmlformats.org/officeDocument/2006/relationships" xmlns:m="http://schemas.openxmlformats.org/officeDocument/2006/math" xmlns:v="urn:schemas-microsoft-com:vml" xmlns:wp14="http://schemas.microsoft.com/office/word/2010/wordprocessingDrawing" xmlns:wp="http://schemas.openxmlformats.org/drawingml/2006/wordprocessingDrawing" xmlns:w10="urn:schemas-microsoft-com:office:word" xmlns:w="http://schemas.openxmlformats.org/wordprocessingml/2006/main" xmlns:w14="http://schemas.microsoft.com/office/word/2010/wordml" xmlns:wpg="http://schemas.microsoft.com/office/word/2010/wordprocessingGroup" xmlns:wpi="http://schemas.microsoft.com/office/word/2010/wordprocessingInk" xmlns:wne="http://schemas.microsoft.com/office/word/2006/wordml" xmlns:wps="http://schemas.microsoft.com/office/word/2010/wordprocessingShape" mc:Ignorable="w14 wp14">
+<w:document xmlns:wpc="http://schemas.microsoft.com/office/word/2010/wordprocessingCanvas" xmlns:mc="http://schemas.openxmlformats.org/markup-compatibility/2006" xmlns:o="urn:schemas-microsoft-com:office:office" xmlns:r="http://schemas.openxmlformats.org/officeDocument/2006/relationships" xmlns:m="http://schemas.openxmlformats.org/officeDocument/2006/math" xmlns:v="urn:schemas-microsoft-com:vml" xmlns:wp14="http://schemas.microsoft.com/office/word/2010/wordprocessingDrawing" xmlns:wp="http://schemas.openxmlformats.org/drawingml/2006/wordprocessingDrawing" xmlns:w10="urn:schemas-microsoft-com:office:word" xmlns:w="http://schemas.openxmlformats.org/wordprocessingml/2006/main" xmlns:w14="http://schemas.microsoft.com/office/word/2010/wordml" xmlns:w15="http://schemas.microsoft.com/office/word/2012/wordml" xmlns:wpg="http://schemas.microsoft.com/office/word/2010/wordprocessingGroup" xmlns:wpi="http://schemas.microsoft.com/office/word/2010/wordprocessingInk" xmlns:wne="http://schemas.microsoft.com/office/word/2006/wordml" xmlns:wps="http://schemas.microsoft.com/office/word/2010/wordprocessingShape" mc:Ignorable="w14 w15 wp14">
   <w:body>
     <w:p>
       <w:pPr>
@@ -147,7 +147,18 @@
       </w:r>
       <w:proofErr w:type="spellEnd"/>
       <w:r>
-        <w:t xml:space="preserve"> to track index</w:t>
+        <w:t xml:space="preserve"> to track </w:t>
+      </w:r>
+      <w:commentRangeStart w:id="0"/>
+      <w:r>
+        <w:t>index</w:t>
+      </w:r>
+      <w:commentRangeEnd w:id="0"/>
+      <w:r>
+        <w:rPr>
+          <w:rStyle w:val="CommentReference"/>
+        </w:rPr>
+        <w:commentReference w:id="0"/>
       </w:r>
     </w:p>
     <w:p>
@@ -207,7 +218,18 @@
         </w:numPr>
       </w:pPr>
       <w:r>
-        <w:t>Open the binary file</w:t>
+        <w:t xml:space="preserve">Open the binary </w:t>
+      </w:r>
+      <w:commentRangeStart w:id="1"/>
+      <w:r>
+        <w:t>file</w:t>
+      </w:r>
+      <w:commentRangeEnd w:id="1"/>
+      <w:r>
+        <w:rPr>
+          <w:rStyle w:val="CommentReference"/>
+        </w:rPr>
+        <w:commentReference w:id="1"/>
       </w:r>
     </w:p>
     <w:p>
@@ -239,7 +261,18 @@
         </w:numPr>
       </w:pPr>
       <w:r>
-        <w:t>Close the file</w:t>
+        <w:t xml:space="preserve">Close the </w:t>
+      </w:r>
+      <w:commentRangeStart w:id="2"/>
+      <w:r>
+        <w:t>file</w:t>
+      </w:r>
+      <w:commentRangeEnd w:id="2"/>
+      <w:r>
+        <w:rPr>
+          <w:rStyle w:val="CommentReference"/>
+        </w:rPr>
+        <w:commentReference w:id="2"/>
       </w:r>
     </w:p>
     <w:p>
@@ -276,7 +309,18 @@
         </w:numPr>
       </w:pPr>
       <w:r>
-        <w:t>Check for valid input ID from user</w:t>
+        <w:t xml:space="preserve">Check for valid input ID from </w:t>
+      </w:r>
+      <w:commentRangeStart w:id="3"/>
+      <w:r>
+        <w:t>user</w:t>
+      </w:r>
+      <w:commentRangeEnd w:id="3"/>
+      <w:r>
+        <w:rPr>
+          <w:rStyle w:val="CommentReference"/>
+        </w:rPr>
+        <w:commentReference w:id="3"/>
       </w:r>
     </w:p>
     <w:p>
@@ -312,7 +356,18 @@
         </w:numPr>
       </w:pPr>
       <w:r>
-        <w:t>Find the friend to be deleted</w:t>
+        <w:t xml:space="preserve">Find the friend to be </w:t>
+      </w:r>
+      <w:commentRangeStart w:id="4"/>
+      <w:r>
+        <w:t>deleted</w:t>
+      </w:r>
+      <w:commentRangeEnd w:id="4"/>
+      <w:r>
+        <w:rPr>
+          <w:rStyle w:val="CommentReference"/>
+        </w:rPr>
+        <w:commentReference w:id="4"/>
       </w:r>
     </w:p>
     <w:p>
@@ -360,7 +415,18 @@
         </w:numPr>
       </w:pPr>
       <w:r>
-        <w:t>Move the undesired friend to the end of the file</w:t>
+        <w:t xml:space="preserve">Move the undesired friend to the end of the </w:t>
+      </w:r>
+      <w:commentRangeStart w:id="5"/>
+      <w:r>
+        <w:t>file</w:t>
+      </w:r>
+      <w:commentRangeEnd w:id="5"/>
+      <w:r>
+        <w:rPr>
+          <w:rStyle w:val="CommentReference"/>
+        </w:rPr>
+        <w:commentReference w:id="5"/>
       </w:r>
     </w:p>
     <w:p>
@@ -372,7 +438,18 @@
         </w:numPr>
       </w:pPr>
       <w:r>
-        <w:t>Once the friend is deleted, move the rest forward</w:t>
+        <w:t xml:space="preserve">Once the friend is deleted, move the rest </w:t>
+      </w:r>
+      <w:commentRangeStart w:id="6"/>
+      <w:r>
+        <w:t>forward</w:t>
+      </w:r>
+      <w:commentRangeEnd w:id="6"/>
+      <w:r>
+        <w:rPr>
+          <w:rStyle w:val="CommentReference"/>
+        </w:rPr>
+        <w:commentReference w:id="6"/>
       </w:r>
     </w:p>
     <w:p>
@@ -408,7 +485,21 @@
         </w:numPr>
       </w:pPr>
       <w:r>
-        <w:t>Set the formerly last friend to “Empty”</w:t>
+        <w:t>Set the formerly last friend to “</w:t>
+      </w:r>
+      <w:commentRangeStart w:id="7"/>
+      <w:r>
+        <w:t>Empty</w:t>
+      </w:r>
+      <w:commentRangeEnd w:id="7"/>
+      <w:r>
+        <w:rPr>
+          <w:rStyle w:val="CommentReference"/>
+        </w:rPr>
+        <w:commentReference w:id="7"/>
+      </w:r>
+      <w:r>
+        <w:t>”</w:t>
       </w:r>
     </w:p>
     <w:p>
@@ -487,7 +578,18 @@
         <w:t>Validate</w:t>
       </w:r>
       <w:r>
-        <w:t xml:space="preserve"> user input of ID number</w:t>
+        <w:t xml:space="preserve"> user input of ID </w:t>
+      </w:r>
+      <w:commentRangeStart w:id="8"/>
+      <w:r>
+        <w:t>number</w:t>
+      </w:r>
+      <w:commentRangeEnd w:id="8"/>
+      <w:r>
+        <w:rPr>
+          <w:rStyle w:val="CommentReference"/>
+        </w:rPr>
+        <w:commentReference w:id="8"/>
       </w:r>
     </w:p>
     <w:p>
@@ -523,7 +625,18 @@
         </w:numPr>
       </w:pPr>
       <w:r>
-        <w:t>Sequential search for only this object</w:t>
+        <w:t xml:space="preserve">Sequential search for only this </w:t>
+      </w:r>
+      <w:commentRangeStart w:id="9"/>
+      <w:r>
+        <w:t>object</w:t>
+      </w:r>
+      <w:commentRangeEnd w:id="9"/>
+      <w:r>
+        <w:rPr>
+          <w:rStyle w:val="CommentReference"/>
+        </w:rPr>
+        <w:commentReference w:id="9"/>
       </w:r>
     </w:p>
     <w:p>
@@ -596,7 +709,21 @@
         </w:numPr>
       </w:pPr>
       <w:r>
-        <w:t>If modification is desired, modify and print to same location in binary file.</w:t>
+        <w:t xml:space="preserve">If modification is desired, modify and print to same location in binary </w:t>
+      </w:r>
+      <w:commentRangeStart w:id="10"/>
+      <w:r>
+        <w:t>file</w:t>
+      </w:r>
+      <w:commentRangeEnd w:id="10"/>
+      <w:r>
+        <w:rPr>
+          <w:rStyle w:val="CommentReference"/>
+        </w:rPr>
+        <w:commentReference w:id="10"/>
+      </w:r>
+      <w:r>
+        <w:t>.</w:t>
       </w:r>
     </w:p>
     <w:p>
@@ -681,7 +808,18 @@
         </w:rPr>
       </w:pPr>
       <w:r>
-        <w:t>Loop through file for substrings</w:t>
+        <w:t xml:space="preserve">Loop through file for </w:t>
+      </w:r>
+      <w:commentRangeStart w:id="11"/>
+      <w:r>
+        <w:t>substrings</w:t>
+      </w:r>
+      <w:commentRangeEnd w:id="11"/>
+      <w:r>
+        <w:rPr>
+          <w:rStyle w:val="CommentReference"/>
+        </w:rPr>
+        <w:commentReference w:id="11"/>
       </w:r>
     </w:p>
     <w:p>
@@ -765,7 +903,18 @@
         </w:numPr>
       </w:pPr>
       <w:r>
-        <w:t>Check for nonempty objects</w:t>
+        <w:t xml:space="preserve">Check for nonempty </w:t>
+      </w:r>
+      <w:commentRangeStart w:id="12"/>
+      <w:r>
+        <w:t>objects</w:t>
+      </w:r>
+      <w:commentRangeEnd w:id="12"/>
+      <w:r>
+        <w:rPr>
+          <w:rStyle w:val="CommentReference"/>
+        </w:rPr>
+        <w:commentReference w:id="12"/>
       </w:r>
     </w:p>
     <w:p>
@@ -799,117 +948,22 @@
           <w:b/>
           <w:i/>
         </w:rPr>
-        <w:t>Function in Friend</w:t>
-      </w:r>
-    </w:p>
-    <w:p>
-      <w:pPr>
-        <w:pStyle w:val="ListParagraph"/>
-        <w:numPr>
-          <w:ilvl w:val="2"/>
-          <w:numId w:val="1"/>
-        </w:numPr>
-      </w:pPr>
-      <w:r>
-        <w:t>Find ages of friends</w:t>
-      </w:r>
-    </w:p>
-    <w:p>
-      <w:pPr>
-        <w:pStyle w:val="ListParagraph"/>
-        <w:numPr>
-          <w:ilvl w:val="3"/>
-          <w:numId w:val="1"/>
-        </w:numPr>
-      </w:pPr>
-      <w:r>
-        <w:t xml:space="preserve">Search file ‘til </w:t>
-      </w:r>
-      <w:proofErr w:type="spellStart"/>
-      <w:r>
-        <w:t>ints</w:t>
-      </w:r>
-      <w:proofErr w:type="spellEnd"/>
-      <w:r>
-        <w:t xml:space="preserve"> are found</w:t>
-      </w:r>
-    </w:p>
-    <w:p>
-      <w:pPr>
-        <w:pStyle w:val="ListParagraph"/>
-        <w:numPr>
-          <w:ilvl w:val="2"/>
-          <w:numId w:val="1"/>
-        </w:numPr>
-      </w:pPr>
-      <w:r>
-        <w:t>Sort in descending and ascending order</w:t>
-      </w:r>
-    </w:p>
-    <w:p>
-      <w:pPr>
-        <w:pStyle w:val="ListParagraph"/>
-        <w:numPr>
-          <w:ilvl w:val="3"/>
-          <w:numId w:val="1"/>
-        </w:numPr>
-      </w:pPr>
-      <w:r>
-        <w:t xml:space="preserve">Sort discovered </w:t>
-      </w:r>
-      <w:proofErr w:type="spellStart"/>
-      <w:r>
-        <w:t>ints</w:t>
-      </w:r>
-      <w:proofErr w:type="spellEnd"/>
-      <w:r>
-        <w:t xml:space="preserve"> till highest or lowest is found</w:t>
-      </w:r>
-    </w:p>
-    <w:p>
-      <w:pPr>
-        <w:pStyle w:val="ListParagraph"/>
-        <w:numPr>
-          <w:ilvl w:val="2"/>
-          <w:numId w:val="1"/>
-        </w:numPr>
-      </w:pPr>
-      <w:r>
-        <w:t>Display with title</w:t>
-      </w:r>
-    </w:p>
-    <w:p>
-      <w:pPr>
-        <w:pStyle w:val="ListParagraph"/>
-        <w:numPr>
-          <w:ilvl w:val="3"/>
-          <w:numId w:val="1"/>
-        </w:numPr>
-      </w:pPr>
-      <w:r>
-        <w:t>Display as the search goes (no arrays are allowed)</w:t>
-      </w:r>
-    </w:p>
-    <w:p>
-      <w:pPr>
-        <w:pStyle w:val="ListParagraph"/>
-        <w:numPr>
-          <w:ilvl w:val="1"/>
-          <w:numId w:val="1"/>
-        </w:numPr>
-      </w:pPr>
-      <w:r>
-        <w:t>Exit</w:t>
-      </w:r>
-      <w:r>
-        <w:t xml:space="preserve"> </w:t>
-      </w:r>
+        <w:t xml:space="preserve">Function in </w:t>
+      </w:r>
+      <w:commentRangeStart w:id="13"/>
       <w:r>
         <w:rPr>
           <w:b/>
           <w:i/>
         </w:rPr>
-        <w:t>Function in Friend</w:t>
+        <w:t>Friend</w:t>
+      </w:r>
+      <w:commentRangeEnd w:id="13"/>
+      <w:r>
+        <w:rPr>
+          <w:rStyle w:val="CommentReference"/>
+        </w:rPr>
+        <w:commentReference w:id="13"/>
       </w:r>
     </w:p>
     <w:p>
@@ -921,7 +975,27 @@
         </w:numPr>
       </w:pPr>
       <w:r>
-        <w:t>Close myNetword.dat</w:t>
+        <w:t>Find ages of friends</w:t>
+      </w:r>
+    </w:p>
+    <w:p>
+      <w:pPr>
+        <w:pStyle w:val="ListParagraph"/>
+        <w:numPr>
+          <w:ilvl w:val="3"/>
+          <w:numId w:val="1"/>
+        </w:numPr>
+      </w:pPr>
+      <w:r>
+        <w:t xml:space="preserve">Search file ‘til </w:t>
+      </w:r>
+      <w:proofErr w:type="spellStart"/>
+      <w:r>
+        <w:t>ints</w:t>
+      </w:r>
+      <w:proofErr w:type="spellEnd"/>
+      <w:r>
+        <w:t xml:space="preserve"> are found</w:t>
       </w:r>
     </w:p>
     <w:p>
@@ -933,7 +1007,51 @@
         </w:numPr>
       </w:pPr>
       <w:r>
-        <w:t>Exit the program</w:t>
+        <w:t>Sort in descending and ascending order</w:t>
+      </w:r>
+    </w:p>
+    <w:p>
+      <w:pPr>
+        <w:pStyle w:val="ListParagraph"/>
+        <w:numPr>
+          <w:ilvl w:val="3"/>
+          <w:numId w:val="1"/>
+        </w:numPr>
+      </w:pPr>
+      <w:r>
+        <w:t xml:space="preserve">Sort discovered </w:t>
+      </w:r>
+      <w:proofErr w:type="spellStart"/>
+      <w:r>
+        <w:t>ints</w:t>
+      </w:r>
+      <w:proofErr w:type="spellEnd"/>
+      <w:r>
+        <w:t xml:space="preserve"> till highest or lowest is found</w:t>
+      </w:r>
+    </w:p>
+    <w:p>
+      <w:pPr>
+        <w:pStyle w:val="ListParagraph"/>
+        <w:numPr>
+          <w:ilvl w:val="2"/>
+          <w:numId w:val="1"/>
+        </w:numPr>
+      </w:pPr>
+      <w:r>
+        <w:t>Display with title</w:t>
+      </w:r>
+    </w:p>
+    <w:p>
+      <w:pPr>
+        <w:pStyle w:val="ListParagraph"/>
+        <w:numPr>
+          <w:ilvl w:val="3"/>
+          <w:numId w:val="1"/>
+        </w:numPr>
+      </w:pPr>
+      <w:r>
+        <w:t>Display as the search goes (no arrays are allowed)</w:t>
       </w:r>
     </w:p>
     <w:p>
@@ -945,10 +1063,7 @@
         </w:numPr>
       </w:pPr>
       <w:r>
-        <w:t>Reprint menu until exit is chosen.</w:t>
-      </w:r>
-      <w:r>
-        <w:t xml:space="preserve"> </w:t>
+        <w:t>Exit</w:t>
       </w:r>
       <w:r>
         <w:t xml:space="preserve"> </w:t>
@@ -958,6 +1073,52 @@
           <w:b/>
           <w:i/>
         </w:rPr>
+        <w:t>Function in Friend</w:t>
+      </w:r>
+    </w:p>
+    <w:p>
+      <w:pPr>
+        <w:pStyle w:val="ListParagraph"/>
+        <w:numPr>
+          <w:ilvl w:val="2"/>
+          <w:numId w:val="1"/>
+        </w:numPr>
+      </w:pPr>
+      <w:r>
+        <w:t>Close myNetword.dat</w:t>
+      </w:r>
+    </w:p>
+    <w:p>
+      <w:pPr>
+        <w:pStyle w:val="ListParagraph"/>
+        <w:numPr>
+          <w:ilvl w:val="2"/>
+          <w:numId w:val="1"/>
+        </w:numPr>
+      </w:pPr>
+      <w:r>
+        <w:t>Exit the program</w:t>
+      </w:r>
+    </w:p>
+    <w:p>
+      <w:pPr>
+        <w:pStyle w:val="ListParagraph"/>
+        <w:numPr>
+          <w:ilvl w:val="1"/>
+          <w:numId w:val="1"/>
+        </w:numPr>
+      </w:pPr>
+      <w:r>
+        <w:t>Reprint menu until exit is chosen.</w:t>
+      </w:r>
+      <w:r>
+        <w:t xml:space="preserve">  </w:t>
+      </w:r>
+      <w:r>
+        <w:rPr>
+          <w:b/>
+          <w:i/>
+        </w:rPr>
         <w:t>Function in Main</w:t>
       </w:r>
     </w:p>
@@ -1029,7 +1190,18 @@
         <w:t xml:space="preserve"> variables to write to and read </w:t>
       </w:r>
       <w:r>
-        <w:t>from binary file</w:t>
+        <w:t xml:space="preserve">from binary </w:t>
+      </w:r>
+      <w:commentRangeStart w:id="14"/>
+      <w:r>
+        <w:t>file</w:t>
+      </w:r>
+      <w:commentRangeEnd w:id="14"/>
+      <w:r>
+        <w:rPr>
+          <w:rStyle w:val="CommentReference"/>
+        </w:rPr>
+        <w:commentReference w:id="14"/>
       </w:r>
     </w:p>
     <w:p>
@@ -1088,7 +1260,18 @@
         </w:numPr>
       </w:pPr>
       <w:r>
-        <w:t>Long age</w:t>
+        <w:t xml:space="preserve">Long </w:t>
+      </w:r>
+      <w:commentRangeStart w:id="15"/>
+      <w:r>
+        <w:t>age</w:t>
+      </w:r>
+      <w:commentRangeEnd w:id="15"/>
+      <w:r>
+        <w:rPr>
+          <w:rStyle w:val="CommentReference"/>
+        </w:rPr>
+        <w:commentReference w:id="15"/>
       </w:r>
     </w:p>
     <w:p>
@@ -1108,7 +1291,21 @@
       </w:r>
       <w:proofErr w:type="spellEnd"/>
       <w:r>
-        <w:t xml:space="preserve"> and class. Which?</w:t>
+        <w:t xml:space="preserve"> and class. </w:t>
+      </w:r>
+      <w:commentRangeStart w:id="16"/>
+      <w:r>
+        <w:t>Which</w:t>
+      </w:r>
+      <w:commentRangeEnd w:id="16"/>
+      <w:r>
+        <w:rPr>
+          <w:rStyle w:val="CommentReference"/>
+        </w:rPr>
+        <w:commentReference w:id="16"/>
+      </w:r>
+      <w:r>
+        <w:t>?</w:t>
       </w:r>
     </w:p>
     <w:p>
@@ -1120,7 +1317,18 @@
         </w:numPr>
       </w:pPr>
       <w:r>
-        <w:t>Record numbers</w:t>
+        <w:t xml:space="preserve">Record </w:t>
+      </w:r>
+      <w:commentRangeStart w:id="17"/>
+      <w:r>
+        <w:t>numbers</w:t>
+      </w:r>
+      <w:commentRangeEnd w:id="17"/>
+      <w:r>
+        <w:rPr>
+          <w:rStyle w:val="CommentReference"/>
+        </w:rPr>
+        <w:commentReference w:id="17"/>
       </w:r>
     </w:p>
     <w:p>
@@ -1170,9 +1378,589 @@
       <w:r>
         <w:t>Cannot be a vector or array</w:t>
       </w:r>
-      <w:bookmarkStart w:id="0" w:name="_GoBack"/>
-      <w:bookmarkEnd w:id="0"/>
-    </w:p>
+    </w:p>
+    <w:p/>
+    <w:tbl>
+      <w:tblPr>
+        <w:tblStyle w:val="TableGrid"/>
+        <w:tblW w:w="0" w:type="auto"/>
+        <w:tblLook w:val="04A0" w:firstRow="1" w:lastRow="0" w:firstColumn="1" w:lastColumn="0" w:noHBand="0" w:noVBand="1"/>
+      </w:tblPr>
+      <w:tblGrid>
+        <w:gridCol w:w="3544"/>
+        <w:gridCol w:w="3016"/>
+        <w:gridCol w:w="3016"/>
+      </w:tblGrid>
+      <w:tr>
+        <w:tc>
+          <w:tcPr>
+            <w:tcW w:w="3544" w:type="dxa"/>
+            <w:tcBorders>
+              <w:bottom w:val="single" w:sz="12" w:space="0" w:color="auto"/>
+            </w:tcBorders>
+          </w:tcPr>
+          <w:p>
+            <w:pPr>
+              <w:rPr>
+                <w:b/>
+              </w:rPr>
+            </w:pPr>
+            <w:r>
+              <w:rPr>
+                <w:b/>
+              </w:rPr>
+              <w:lastRenderedPageBreak/>
+              <w:t xml:space="preserve">Record Number </w:t>
+            </w:r>
+          </w:p>
+        </w:tc>
+        <w:tc>
+          <w:tcPr>
+            <w:tcW w:w="3016" w:type="dxa"/>
+            <w:tcBorders>
+              <w:bottom w:val="single" w:sz="12" w:space="0" w:color="auto"/>
+            </w:tcBorders>
+          </w:tcPr>
+          <w:p>
+            <w:pPr>
+              <w:rPr>
+                <w:b/>
+              </w:rPr>
+            </w:pPr>
+            <w:r>
+              <w:rPr>
+                <w:b/>
+              </w:rPr>
+              <w:t>Friend Starting Address</w:t>
+            </w:r>
+          </w:p>
+        </w:tc>
+        <w:tc>
+          <w:tcPr>
+            <w:tcW w:w="3016" w:type="dxa"/>
+            <w:tcBorders>
+              <w:bottom w:val="single" w:sz="12" w:space="0" w:color="auto"/>
+            </w:tcBorders>
+          </w:tcPr>
+          <w:p>
+            <w:pPr>
+              <w:rPr>
+                <w:b/>
+              </w:rPr>
+            </w:pPr>
+            <w:r>
+              <w:rPr>
+                <w:b/>
+              </w:rPr>
+              <w:t>Friend Info</w:t>
+            </w:r>
+          </w:p>
+        </w:tc>
+      </w:tr>
+      <w:tr>
+        <w:tc>
+          <w:tcPr>
+            <w:tcW w:w="3544" w:type="dxa"/>
+            <w:vMerge w:val="restart"/>
+            <w:tcBorders>
+              <w:top w:val="single" w:sz="12" w:space="0" w:color="auto"/>
+              <w:left w:val="single" w:sz="12" w:space="0" w:color="auto"/>
+            </w:tcBorders>
+          </w:tcPr>
+          <w:p>
+            <w:r>
+              <w:t>0</w:t>
+            </w:r>
+          </w:p>
+        </w:tc>
+        <w:tc>
+          <w:tcPr>
+            <w:tcW w:w="3016" w:type="dxa"/>
+            <w:tcBorders>
+              <w:top w:val="single" w:sz="12" w:space="0" w:color="auto"/>
+            </w:tcBorders>
+            <w:shd w:val="clear" w:color="auto" w:fill="C6D9F1" w:themeFill="text2" w:themeFillTint="33"/>
+          </w:tcPr>
+          <w:p>
+            <w:r>
+              <w:t>(0)0x00</w:t>
+            </w:r>
+          </w:p>
+        </w:tc>
+        <w:tc>
+          <w:tcPr>
+            <w:tcW w:w="3016" w:type="dxa"/>
+            <w:tcBorders>
+              <w:top w:val="single" w:sz="12" w:space="0" w:color="auto"/>
+              <w:right w:val="single" w:sz="12" w:space="0" w:color="auto"/>
+            </w:tcBorders>
+            <w:shd w:val="clear" w:color="auto" w:fill="C6D9F1" w:themeFill="text2" w:themeFillTint="33"/>
+          </w:tcPr>
+          <w:p>
+            <w:r>
+              <w:t>Name(30 bytes)</w:t>
+            </w:r>
+          </w:p>
+        </w:tc>
+      </w:tr>
+      <w:tr>
+        <w:tc>
+          <w:tcPr>
+            <w:tcW w:w="3544" w:type="dxa"/>
+            <w:vMerge/>
+            <w:tcBorders>
+              <w:left w:val="single" w:sz="12" w:space="0" w:color="auto"/>
+            </w:tcBorders>
+          </w:tcPr>
+          <w:p/>
+        </w:tc>
+        <w:tc>
+          <w:tcPr>
+            <w:tcW w:w="3016" w:type="dxa"/>
+            <w:shd w:val="clear" w:color="auto" w:fill="D6E3BC" w:themeFill="accent3" w:themeFillTint="66"/>
+          </w:tcPr>
+          <w:p>
+            <w:r>
+              <w:t>(30)0x1E</w:t>
+            </w:r>
+          </w:p>
+        </w:tc>
+        <w:tc>
+          <w:tcPr>
+            <w:tcW w:w="3016" w:type="dxa"/>
+            <w:tcBorders>
+              <w:right w:val="single" w:sz="12" w:space="0" w:color="auto"/>
+            </w:tcBorders>
+            <w:shd w:val="clear" w:color="auto" w:fill="D6E3BC" w:themeFill="accent3" w:themeFillTint="66"/>
+          </w:tcPr>
+          <w:p>
+            <w:r>
+              <w:t>Interests(100 bytes)</w:t>
+            </w:r>
+          </w:p>
+        </w:tc>
+      </w:tr>
+      <w:tr>
+        <w:tc>
+          <w:tcPr>
+            <w:tcW w:w="3544" w:type="dxa"/>
+            <w:vMerge/>
+            <w:tcBorders>
+              <w:left w:val="single" w:sz="12" w:space="0" w:color="auto"/>
+              <w:bottom w:val="single" w:sz="12" w:space="0" w:color="auto"/>
+            </w:tcBorders>
+          </w:tcPr>
+          <w:p/>
+        </w:tc>
+        <w:tc>
+          <w:tcPr>
+            <w:tcW w:w="3016" w:type="dxa"/>
+            <w:tcBorders>
+              <w:bottom w:val="single" w:sz="12" w:space="0" w:color="auto"/>
+            </w:tcBorders>
+            <w:shd w:val="clear" w:color="auto" w:fill="FBD4B4" w:themeFill="accent6" w:themeFillTint="66"/>
+          </w:tcPr>
+          <w:p>
+            <w:r>
+              <w:t>(130)0x82</w:t>
+            </w:r>
+          </w:p>
+        </w:tc>
+        <w:tc>
+          <w:tcPr>
+            <w:tcW w:w="3016" w:type="dxa"/>
+            <w:tcBorders>
+              <w:bottom w:val="single" w:sz="12" w:space="0" w:color="auto"/>
+              <w:right w:val="single" w:sz="12" w:space="0" w:color="auto"/>
+            </w:tcBorders>
+            <w:shd w:val="clear" w:color="auto" w:fill="FBD4B4" w:themeFill="accent6" w:themeFillTint="66"/>
+          </w:tcPr>
+          <w:p>
+            <w:r>
+              <w:t>Age(2 bytes, or Short)</w:t>
+            </w:r>
+          </w:p>
+        </w:tc>
+        <w:bookmarkStart w:id="18" w:name="_GoBack"/>
+        <w:bookmarkEnd w:id="18"/>
+      </w:tr>
+      <w:tr>
+        <w:tc>
+          <w:tcPr>
+            <w:tcW w:w="3544" w:type="dxa"/>
+            <w:vMerge w:val="restart"/>
+            <w:tcBorders>
+              <w:top w:val="single" w:sz="12" w:space="0" w:color="auto"/>
+              <w:left w:val="single" w:sz="12" w:space="0" w:color="auto"/>
+            </w:tcBorders>
+          </w:tcPr>
+          <w:p>
+            <w:r>
+              <w:t>1</w:t>
+            </w:r>
+          </w:p>
+        </w:tc>
+        <w:tc>
+          <w:tcPr>
+            <w:tcW w:w="3016" w:type="dxa"/>
+            <w:tcBorders>
+              <w:top w:val="single" w:sz="12" w:space="0" w:color="auto"/>
+            </w:tcBorders>
+            <w:shd w:val="clear" w:color="auto" w:fill="C6D9F1" w:themeFill="text2" w:themeFillTint="33"/>
+          </w:tcPr>
+          <w:p>
+            <w:r>
+              <w:t>(132)0x84</w:t>
+            </w:r>
+          </w:p>
+        </w:tc>
+        <w:tc>
+          <w:tcPr>
+            <w:tcW w:w="3016" w:type="dxa"/>
+            <w:tcBorders>
+              <w:top w:val="single" w:sz="12" w:space="0" w:color="auto"/>
+              <w:right w:val="single" w:sz="12" w:space="0" w:color="auto"/>
+            </w:tcBorders>
+            <w:shd w:val="clear" w:color="auto" w:fill="C6D9F1" w:themeFill="text2" w:themeFillTint="33"/>
+          </w:tcPr>
+          <w:p>
+            <w:r>
+              <w:t>Name(30 bytes)</w:t>
+            </w:r>
+          </w:p>
+        </w:tc>
+      </w:tr>
+      <w:tr>
+        <w:tc>
+          <w:tcPr>
+            <w:tcW w:w="3544" w:type="dxa"/>
+            <w:vMerge/>
+            <w:tcBorders>
+              <w:left w:val="single" w:sz="12" w:space="0" w:color="auto"/>
+            </w:tcBorders>
+          </w:tcPr>
+          <w:p/>
+        </w:tc>
+        <w:tc>
+          <w:tcPr>
+            <w:tcW w:w="3016" w:type="dxa"/>
+            <w:shd w:val="clear" w:color="auto" w:fill="D6E3BC" w:themeFill="accent3" w:themeFillTint="66"/>
+          </w:tcPr>
+          <w:p>
+            <w:r>
+              <w:t>(162)0xA2</w:t>
+            </w:r>
+          </w:p>
+        </w:tc>
+        <w:tc>
+          <w:tcPr>
+            <w:tcW w:w="3016" w:type="dxa"/>
+            <w:tcBorders>
+              <w:right w:val="single" w:sz="12" w:space="0" w:color="auto"/>
+            </w:tcBorders>
+            <w:shd w:val="clear" w:color="auto" w:fill="D6E3BC" w:themeFill="accent3" w:themeFillTint="66"/>
+          </w:tcPr>
+          <w:p>
+            <w:r>
+              <w:t>Interests(100 bytes)</w:t>
+            </w:r>
+          </w:p>
+        </w:tc>
+      </w:tr>
+      <w:tr>
+        <w:tc>
+          <w:tcPr>
+            <w:tcW w:w="3544" w:type="dxa"/>
+            <w:vMerge/>
+            <w:tcBorders>
+              <w:left w:val="single" w:sz="12" w:space="0" w:color="auto"/>
+              <w:bottom w:val="single" w:sz="12" w:space="0" w:color="auto"/>
+            </w:tcBorders>
+          </w:tcPr>
+          <w:p/>
+        </w:tc>
+        <w:tc>
+          <w:tcPr>
+            <w:tcW w:w="3016" w:type="dxa"/>
+            <w:tcBorders>
+              <w:bottom w:val="single" w:sz="12" w:space="0" w:color="auto"/>
+            </w:tcBorders>
+            <w:shd w:val="clear" w:color="auto" w:fill="FBD4B4" w:themeFill="accent6" w:themeFillTint="66"/>
+          </w:tcPr>
+          <w:p>
+            <w:r>
+              <w:t>(262)0x106</w:t>
+            </w:r>
+          </w:p>
+        </w:tc>
+        <w:tc>
+          <w:tcPr>
+            <w:tcW w:w="3016" w:type="dxa"/>
+            <w:tcBorders>
+              <w:bottom w:val="single" w:sz="12" w:space="0" w:color="auto"/>
+              <w:right w:val="single" w:sz="12" w:space="0" w:color="auto"/>
+            </w:tcBorders>
+            <w:shd w:val="clear" w:color="auto" w:fill="FBD4B4" w:themeFill="accent6" w:themeFillTint="66"/>
+          </w:tcPr>
+          <w:p>
+            <w:r>
+              <w:t>Age(2 bytes, or Short)</w:t>
+            </w:r>
+          </w:p>
+        </w:tc>
+      </w:tr>
+      <w:tr>
+        <w:tc>
+          <w:tcPr>
+            <w:tcW w:w="3544" w:type="dxa"/>
+            <w:vMerge w:val="restart"/>
+            <w:tcBorders>
+              <w:top w:val="single" w:sz="12" w:space="0" w:color="auto"/>
+              <w:left w:val="single" w:sz="12" w:space="0" w:color="auto"/>
+            </w:tcBorders>
+          </w:tcPr>
+          <w:p>
+            <w:r>
+              <w:t>2</w:t>
+            </w:r>
+          </w:p>
+        </w:tc>
+        <w:tc>
+          <w:tcPr>
+            <w:tcW w:w="3016" w:type="dxa"/>
+            <w:tcBorders>
+              <w:top w:val="single" w:sz="12" w:space="0" w:color="auto"/>
+            </w:tcBorders>
+            <w:shd w:val="clear" w:color="auto" w:fill="C6D9F1" w:themeFill="text2" w:themeFillTint="33"/>
+          </w:tcPr>
+          <w:p>
+            <w:r>
+              <w:t>(264)0x108</w:t>
+            </w:r>
+          </w:p>
+        </w:tc>
+        <w:tc>
+          <w:tcPr>
+            <w:tcW w:w="3016" w:type="dxa"/>
+            <w:tcBorders>
+              <w:top w:val="single" w:sz="12" w:space="0" w:color="auto"/>
+              <w:right w:val="single" w:sz="12" w:space="0" w:color="auto"/>
+            </w:tcBorders>
+            <w:shd w:val="clear" w:color="auto" w:fill="C6D9F1" w:themeFill="text2" w:themeFillTint="33"/>
+          </w:tcPr>
+          <w:p>
+            <w:r>
+              <w:t>Name(30 bytes)</w:t>
+            </w:r>
+          </w:p>
+        </w:tc>
+      </w:tr>
+      <w:tr>
+        <w:tc>
+          <w:tcPr>
+            <w:tcW w:w="3544" w:type="dxa"/>
+            <w:vMerge/>
+            <w:tcBorders>
+              <w:left w:val="single" w:sz="12" w:space="0" w:color="auto"/>
+            </w:tcBorders>
+          </w:tcPr>
+          <w:p/>
+        </w:tc>
+        <w:tc>
+          <w:tcPr>
+            <w:tcW w:w="3016" w:type="dxa"/>
+            <w:shd w:val="clear" w:color="auto" w:fill="D6E3BC" w:themeFill="accent3" w:themeFillTint="66"/>
+          </w:tcPr>
+          <w:p>
+            <w:r>
+              <w:t>(294)0x126</w:t>
+            </w:r>
+          </w:p>
+        </w:tc>
+        <w:tc>
+          <w:tcPr>
+            <w:tcW w:w="3016" w:type="dxa"/>
+            <w:tcBorders>
+              <w:right w:val="single" w:sz="12" w:space="0" w:color="auto"/>
+            </w:tcBorders>
+            <w:shd w:val="clear" w:color="auto" w:fill="D6E3BC" w:themeFill="accent3" w:themeFillTint="66"/>
+          </w:tcPr>
+          <w:p>
+            <w:r>
+              <w:t>Interests(100 bytes)</w:t>
+            </w:r>
+          </w:p>
+        </w:tc>
+      </w:tr>
+      <w:tr>
+        <w:tc>
+          <w:tcPr>
+            <w:tcW w:w="3544" w:type="dxa"/>
+            <w:vMerge/>
+            <w:tcBorders>
+              <w:left w:val="single" w:sz="12" w:space="0" w:color="auto"/>
+              <w:bottom w:val="single" w:sz="12" w:space="0" w:color="auto"/>
+            </w:tcBorders>
+          </w:tcPr>
+          <w:p/>
+        </w:tc>
+        <w:tc>
+          <w:tcPr>
+            <w:tcW w:w="3016" w:type="dxa"/>
+            <w:tcBorders>
+              <w:bottom w:val="single" w:sz="12" w:space="0" w:color="auto"/>
+            </w:tcBorders>
+            <w:shd w:val="clear" w:color="auto" w:fill="FBD4B4" w:themeFill="accent6" w:themeFillTint="66"/>
+          </w:tcPr>
+          <w:p>
+            <w:r>
+              <w:t>(394)0x18A</w:t>
+            </w:r>
+          </w:p>
+        </w:tc>
+        <w:tc>
+          <w:tcPr>
+            <w:tcW w:w="3016" w:type="dxa"/>
+            <w:tcBorders>
+              <w:bottom w:val="single" w:sz="12" w:space="0" w:color="auto"/>
+              <w:right w:val="single" w:sz="12" w:space="0" w:color="auto"/>
+            </w:tcBorders>
+            <w:shd w:val="clear" w:color="auto" w:fill="FBD4B4" w:themeFill="accent6" w:themeFillTint="66"/>
+          </w:tcPr>
+          <w:p>
+            <w:r>
+              <w:t>Age(2 bytes, or Short)</w:t>
+            </w:r>
+          </w:p>
+        </w:tc>
+      </w:tr>
+      <w:tr>
+        <w:tc>
+          <w:tcPr>
+            <w:tcW w:w="3544" w:type="dxa"/>
+            <w:vMerge w:val="restart"/>
+            <w:tcBorders>
+              <w:top w:val="single" w:sz="12" w:space="0" w:color="auto"/>
+              <w:left w:val="single" w:sz="12" w:space="0" w:color="auto"/>
+            </w:tcBorders>
+          </w:tcPr>
+          <w:p>
+            <w:r>
+              <w:t>3</w:t>
+            </w:r>
+          </w:p>
+        </w:tc>
+        <w:tc>
+          <w:tcPr>
+            <w:tcW w:w="3016" w:type="dxa"/>
+            <w:tcBorders>
+              <w:top w:val="single" w:sz="12" w:space="0" w:color="auto"/>
+            </w:tcBorders>
+            <w:shd w:val="clear" w:color="auto" w:fill="C6D9F1" w:themeFill="text2" w:themeFillTint="33"/>
+          </w:tcPr>
+          <w:p>
+            <w:r>
+              <w:t>(396)0x18C</w:t>
+            </w:r>
+          </w:p>
+        </w:tc>
+        <w:tc>
+          <w:tcPr>
+            <w:tcW w:w="3016" w:type="dxa"/>
+            <w:tcBorders>
+              <w:top w:val="single" w:sz="12" w:space="0" w:color="auto"/>
+              <w:right w:val="single" w:sz="12" w:space="0" w:color="auto"/>
+            </w:tcBorders>
+            <w:shd w:val="clear" w:color="auto" w:fill="C6D9F1" w:themeFill="text2" w:themeFillTint="33"/>
+          </w:tcPr>
+          <w:p>
+            <w:r>
+              <w:t>Name(30 bytes)</w:t>
+            </w:r>
+          </w:p>
+        </w:tc>
+      </w:tr>
+      <w:tr>
+        <w:tc>
+          <w:tcPr>
+            <w:tcW w:w="3544" w:type="dxa"/>
+            <w:vMerge/>
+            <w:tcBorders>
+              <w:left w:val="single" w:sz="12" w:space="0" w:color="auto"/>
+            </w:tcBorders>
+          </w:tcPr>
+          <w:p/>
+        </w:tc>
+        <w:tc>
+          <w:tcPr>
+            <w:tcW w:w="3016" w:type="dxa"/>
+            <w:shd w:val="clear" w:color="auto" w:fill="D6E3BC" w:themeFill="accent3" w:themeFillTint="66"/>
+          </w:tcPr>
+          <w:p>
+            <w:r>
+              <w:t>(426)0x1AA</w:t>
+            </w:r>
+          </w:p>
+        </w:tc>
+        <w:tc>
+          <w:tcPr>
+            <w:tcW w:w="3016" w:type="dxa"/>
+            <w:tcBorders>
+              <w:right w:val="single" w:sz="12" w:space="0" w:color="auto"/>
+            </w:tcBorders>
+            <w:shd w:val="clear" w:color="auto" w:fill="D6E3BC" w:themeFill="accent3" w:themeFillTint="66"/>
+          </w:tcPr>
+          <w:p>
+            <w:r>
+              <w:t>Interests(100 bytes)</w:t>
+            </w:r>
+          </w:p>
+        </w:tc>
+      </w:tr>
+      <w:tr>
+        <w:tc>
+          <w:tcPr>
+            <w:tcW w:w="3544" w:type="dxa"/>
+            <w:vMerge/>
+            <w:tcBorders>
+              <w:left w:val="single" w:sz="12" w:space="0" w:color="auto"/>
+              <w:bottom w:val="single" w:sz="12" w:space="0" w:color="auto"/>
+            </w:tcBorders>
+          </w:tcPr>
+          <w:p/>
+        </w:tc>
+        <w:tc>
+          <w:tcPr>
+            <w:tcW w:w="3016" w:type="dxa"/>
+            <w:tcBorders>
+              <w:bottom w:val="single" w:sz="12" w:space="0" w:color="auto"/>
+            </w:tcBorders>
+            <w:shd w:val="clear" w:color="auto" w:fill="FBD4B4" w:themeFill="accent6" w:themeFillTint="66"/>
+          </w:tcPr>
+          <w:p>
+            <w:r>
+              <w:t>(526)0x20E</w:t>
+            </w:r>
+          </w:p>
+        </w:tc>
+        <w:tc>
+          <w:tcPr>
+            <w:tcW w:w="3016" w:type="dxa"/>
+            <w:tcBorders>
+              <w:bottom w:val="single" w:sz="12" w:space="0" w:color="auto"/>
+              <w:right w:val="single" w:sz="12" w:space="0" w:color="auto"/>
+            </w:tcBorders>
+            <w:shd w:val="clear" w:color="auto" w:fill="FBD4B4" w:themeFill="accent6" w:themeFillTint="66"/>
+          </w:tcPr>
+          <w:p>
+            <w:r>
+              <w:t>Age(2 bytes, or Short)</w:t>
+            </w:r>
+          </w:p>
+        </w:tc>
+      </w:tr>
+    </w:tbl>
+    <w:p/>
     <w:sectPr>
       <w:pgSz w:w="12240" w:h="15840"/>
       <w:pgMar w:top="1440" w:right="1440" w:bottom="1440" w:left="1440" w:header="720" w:footer="720" w:gutter="0"/>
@@ -1183,8 +1971,435 @@
 </w:document>
 </file>
 
+<file path=word/comments.xml><?xml version="1.0" encoding="utf-8"?>
+<w:comments xmlns:wpc="http://schemas.microsoft.com/office/word/2010/wordprocessingCanvas" xmlns:mc="http://schemas.openxmlformats.org/markup-compatibility/2006" xmlns:o="urn:schemas-microsoft-com:office:office" xmlns:r="http://schemas.openxmlformats.org/officeDocument/2006/relationships" xmlns:m="http://schemas.openxmlformats.org/officeDocument/2006/math" xmlns:v="urn:schemas-microsoft-com:vml" xmlns:wp14="http://schemas.microsoft.com/office/word/2010/wordprocessingDrawing" xmlns:wp="http://schemas.openxmlformats.org/drawingml/2006/wordprocessingDrawing" xmlns:w10="urn:schemas-microsoft-com:office:word" xmlns:w="http://schemas.openxmlformats.org/wordprocessingml/2006/main" xmlns:w14="http://schemas.microsoft.com/office/word/2010/wordml" xmlns:w15="http://schemas.microsoft.com/office/word/2012/wordml" xmlns:wpg="http://schemas.microsoft.com/office/word/2010/wordprocessingGroup" xmlns:wpi="http://schemas.microsoft.com/office/word/2010/wordprocessingInk" xmlns:wne="http://schemas.microsoft.com/office/word/2006/wordml" xmlns:wps="http://schemas.microsoft.com/office/word/2010/wordprocessingShape" mc:Ignorable="w14 w15 wp14">
+  <w:comment w:id="0" w:author="Levi Balling" w:date="2014-03-17T13:20:00Z" w:initials="LB">
+    <w:p>
+      <w:pPr>
+        <w:pStyle w:val="CommentText"/>
+      </w:pPr>
+      <w:r>
+        <w:rPr>
+          <w:rStyle w:val="CommentReference"/>
+        </w:rPr>
+        <w:annotationRef/>
+      </w:r>
+      <w:r>
+        <w:t xml:space="preserve">You don’t need to track the index. It is </w:t>
+      </w:r>
+      <w:proofErr w:type="spellStart"/>
+      <w:r>
+        <w:t>simplier</w:t>
+      </w:r>
+      <w:proofErr w:type="spellEnd"/>
+      <w:r>
+        <w:t xml:space="preserve"> than that. (</w:t>
+      </w:r>
+      <w:proofErr w:type="spellStart"/>
+      <w:r>
+        <w:t>Sizeof</w:t>
+      </w:r>
+      <w:proofErr w:type="spellEnd"/>
+      <w:r>
+        <w:t xml:space="preserve"> file / 132) +1== new index)</w:t>
+      </w:r>
+    </w:p>
+    <w:p>
+      <w:pPr>
+        <w:pStyle w:val="CommentText"/>
+      </w:pPr>
+    </w:p>
+    <w:p>
+      <w:pPr>
+        <w:pStyle w:val="CommentText"/>
+      </w:pPr>
+      <w:r>
+        <w:t xml:space="preserve">I don’t recommend keeping track of the index. It will complicate thing.  </w:t>
+      </w:r>
+    </w:p>
+    <w:p>
+      <w:pPr>
+        <w:pStyle w:val="CommentText"/>
+      </w:pPr>
+    </w:p>
+  </w:comment>
+  <w:comment w:id="1" w:author="Levi Balling" w:date="2014-03-17T13:22:00Z" w:initials="LB">
+    <w:p>
+      <w:pPr>
+        <w:pStyle w:val="CommentText"/>
+      </w:pPr>
+      <w:r>
+        <w:rPr>
+          <w:rStyle w:val="CommentReference"/>
+        </w:rPr>
+        <w:annotationRef/>
+      </w:r>
+      <w:r>
+        <w:t>I think it assumes that the file will be open while you use this program So I would move this to the startup section.</w:t>
+      </w:r>
+    </w:p>
+  </w:comment>
+  <w:comment w:id="2" w:author="Levi Balling" w:date="2014-03-17T13:23:00Z" w:initials="LB">
+    <w:p>
+      <w:pPr>
+        <w:pStyle w:val="CommentText"/>
+      </w:pPr>
+      <w:r>
+        <w:rPr>
+          <w:rStyle w:val="CommentReference"/>
+        </w:rPr>
+        <w:annotationRef/>
+      </w:r>
+      <w:r>
+        <w:t xml:space="preserve">Since there is an option to close the file </w:t>
+      </w:r>
+      <w:proofErr w:type="gramStart"/>
+      <w:r>
+        <w:t>you(</w:t>
+      </w:r>
+      <w:proofErr w:type="gramEnd"/>
+      <w:r>
+        <w:t>Exit) You won’t need to close the file between writes.</w:t>
+      </w:r>
+    </w:p>
+  </w:comment>
+  <w:comment w:id="3" w:author="Levi Balling" w:date="2014-03-17T13:24:00Z" w:initials="LB">
+    <w:p>
+      <w:pPr>
+        <w:pStyle w:val="CommentText"/>
+      </w:pPr>
+      <w:r>
+        <w:rPr>
+          <w:rStyle w:val="CommentReference"/>
+        </w:rPr>
+        <w:annotationRef/>
+      </w:r>
+      <w:r>
+        <w:t>Need a strategy to validate the ID</w:t>
+      </w:r>
+    </w:p>
+    <w:p>
+      <w:pPr>
+        <w:pStyle w:val="CommentText"/>
+      </w:pPr>
+    </w:p>
+  </w:comment>
+  <w:comment w:id="4" w:author="Levi Balling" w:date="2014-03-17T13:25:00Z" w:initials="LB">
+    <w:p>
+      <w:pPr>
+        <w:pStyle w:val="CommentText"/>
+      </w:pPr>
+      <w:r>
+        <w:rPr>
+          <w:rStyle w:val="CommentReference"/>
+        </w:rPr>
+        <w:annotationRef/>
+      </w:r>
+      <w:r>
+        <w:t>Need a strategy to deleted</w:t>
+      </w:r>
+    </w:p>
+    <w:p>
+      <w:pPr>
+        <w:pStyle w:val="CommentText"/>
+      </w:pPr>
+    </w:p>
+  </w:comment>
+  <w:comment w:id="5" w:author="Levi Balling" w:date="2014-03-17T13:26:00Z" w:initials="LB">
+    <w:p>
+      <w:pPr>
+        <w:pStyle w:val="CommentText"/>
+      </w:pPr>
+      <w:r>
+        <w:rPr>
+          <w:rStyle w:val="CommentReference"/>
+        </w:rPr>
+        <w:annotationRef/>
+      </w:r>
+      <w:r>
+        <w:t>I think you don’t want to move the friend, but remove completely.  I would think of this like Cut in an editor.</w:t>
+      </w:r>
+    </w:p>
+  </w:comment>
+  <w:comment w:id="6" w:author="Levi Balling" w:date="2014-03-17T13:27:00Z" w:initials="LB">
+    <w:p>
+      <w:pPr>
+        <w:pStyle w:val="CommentText"/>
+      </w:pPr>
+      <w:r>
+        <w:rPr>
+          <w:rStyle w:val="CommentReference"/>
+        </w:rPr>
+        <w:annotationRef/>
+      </w:r>
+      <w:r>
+        <w:t>You don’t need to do any of this step. It will happen automatically with the cut.</w:t>
+      </w:r>
+    </w:p>
+  </w:comment>
+  <w:comment w:id="7" w:author="Levi Balling" w:date="2014-03-17T13:28:00Z" w:initials="LB">
+    <w:p>
+      <w:pPr>
+        <w:pStyle w:val="CommentText"/>
+      </w:pPr>
+      <w:r>
+        <w:rPr>
+          <w:rStyle w:val="CommentReference"/>
+        </w:rPr>
+        <w:annotationRef/>
+      </w:r>
+      <w:r>
+        <w:t xml:space="preserve">You </w:t>
+      </w:r>
+      <w:proofErr w:type="spellStart"/>
+      <w:r>
+        <w:t>wont</w:t>
+      </w:r>
+      <w:proofErr w:type="spellEnd"/>
+      <w:r>
+        <w:t xml:space="preserve"> need to do any of this with the cut. Same the previous issue.</w:t>
+      </w:r>
+    </w:p>
+  </w:comment>
+  <w:comment w:id="8" w:author="Levi Balling" w:date="2014-03-17T13:29:00Z" w:initials="LB">
+    <w:p>
+      <w:pPr>
+        <w:pStyle w:val="CommentText"/>
+      </w:pPr>
+      <w:r>
+        <w:rPr>
+          <w:rStyle w:val="CommentReference"/>
+        </w:rPr>
+        <w:annotationRef/>
+      </w:r>
+      <w:r>
+        <w:t>Use same validation function as the Remove friend</w:t>
+      </w:r>
+    </w:p>
+  </w:comment>
+  <w:comment w:id="9" w:author="Levi Balling" w:date="2014-03-17T13:29:00Z" w:initials="LB">
+    <w:p>
+      <w:pPr>
+        <w:pStyle w:val="CommentText"/>
+      </w:pPr>
+      <w:r>
+        <w:rPr>
+          <w:rStyle w:val="CommentReference"/>
+        </w:rPr>
+        <w:annotationRef/>
+      </w:r>
+      <w:r>
+        <w:t>This doesn’t need to be Sequential, It can be a direct</w:t>
+      </w:r>
+      <w:r>
+        <w:t xml:space="preserve"> access.</w:t>
+      </w:r>
+      <w:r>
+        <w:t xml:space="preserve"> Also need a strategy for accessing friend directly</w:t>
+      </w:r>
+    </w:p>
+    <w:p>
+      <w:pPr>
+        <w:pStyle w:val="CommentText"/>
+      </w:pPr>
+    </w:p>
+  </w:comment>
+  <w:comment w:id="10" w:author="Levi Balling" w:date="2014-03-17T13:32:00Z" w:initials="LB">
+    <w:p>
+      <w:pPr>
+        <w:pStyle w:val="CommentText"/>
+      </w:pPr>
+      <w:r>
+        <w:rPr>
+          <w:rStyle w:val="CommentReference"/>
+        </w:rPr>
+        <w:annotationRef/>
+      </w:r>
+      <w:r>
+        <w:t>This is correct, but need more details on the strategy.  Example do you delete the data first, then remove it</w:t>
+      </w:r>
+      <w:proofErr w:type="gramStart"/>
+      <w:r>
+        <w:t>,.</w:t>
+      </w:r>
+      <w:proofErr w:type="gramEnd"/>
+      <w:r>
+        <w:t xml:space="preserve"> Etc…</w:t>
+      </w:r>
+    </w:p>
+  </w:comment>
+  <w:comment w:id="11" w:author="Levi Balling" w:date="2014-03-17T13:34:00Z" w:initials="LB">
+    <w:p>
+      <w:pPr>
+        <w:pStyle w:val="CommentText"/>
+      </w:pPr>
+      <w:r>
+        <w:rPr>
+          <w:rStyle w:val="CommentReference"/>
+        </w:rPr>
+        <w:annotationRef/>
+      </w:r>
+      <w:r>
+        <w:t xml:space="preserve">Come up with a strategy for looping through a specific </w:t>
+      </w:r>
+      <w:proofErr w:type="gramStart"/>
+      <w:r>
+        <w:t>fields(</w:t>
+      </w:r>
+      <w:proofErr w:type="gramEnd"/>
+      <w:r>
+        <w:t>name, interest, age),  This will simplify it a lot also.</w:t>
+      </w:r>
+    </w:p>
+  </w:comment>
+  <w:comment w:id="12" w:author="Levi Balling" w:date="2014-03-17T13:36:00Z" w:initials="LB">
+    <w:p>
+      <w:pPr>
+        <w:pStyle w:val="CommentText"/>
+      </w:pPr>
+      <w:r>
+        <w:rPr>
+          <w:rStyle w:val="CommentReference"/>
+        </w:rPr>
+        <w:annotationRef/>
+      </w:r>
+      <w:r>
+        <w:t>She is specific in her description that there shouldn’t be any nonempty locations in the binary file. So this shouldn’t be an issue.</w:t>
+      </w:r>
+    </w:p>
+  </w:comment>
+  <w:comment w:id="13" w:author="Levi Balling" w:date="2014-03-17T13:37:00Z" w:initials="LB">
+    <w:p>
+      <w:pPr>
+        <w:pStyle w:val="CommentText"/>
+      </w:pPr>
+      <w:r>
+        <w:rPr>
+          <w:rStyle w:val="CommentReference"/>
+        </w:rPr>
+        <w:annotationRef/>
+      </w:r>
+      <w:r>
+        <w:t xml:space="preserve">This approach can be simplified greatly. You only need the max and min. Sorting isn’t necessary.  </w:t>
+      </w:r>
+    </w:p>
+  </w:comment>
+  <w:comment w:id="14" w:author="Levi Balling" w:date="2014-03-17T13:40:00Z" w:initials="LB">
+    <w:p>
+      <w:pPr>
+        <w:pStyle w:val="CommentText"/>
+      </w:pPr>
+      <w:r>
+        <w:rPr>
+          <w:rStyle w:val="CommentReference"/>
+        </w:rPr>
+        <w:annotationRef/>
+      </w:r>
+      <w:r>
+        <w:t xml:space="preserve">This is probably right, just make sure that this can work with binary data, not just </w:t>
+      </w:r>
+      <w:proofErr w:type="gramStart"/>
+      <w:r>
+        <w:t>strings(</w:t>
+      </w:r>
+      <w:proofErr w:type="gramEnd"/>
+      <w:r>
+        <w:t>Very Important).</w:t>
+      </w:r>
+    </w:p>
+  </w:comment>
+  <w:comment w:id="15" w:author="Levi Balling" w:date="2014-03-17T13:41:00Z" w:initials="LB">
+    <w:p>
+      <w:pPr>
+        <w:pStyle w:val="CommentText"/>
+      </w:pPr>
+      <w:r>
+        <w:rPr>
+          <w:rStyle w:val="CommentReference"/>
+        </w:rPr>
+        <w:annotationRef/>
+      </w:r>
+      <w:r>
+        <w:t>Her Description specifies Short, not Long</w:t>
+      </w:r>
+    </w:p>
+  </w:comment>
+  <w:comment w:id="16" w:author="Levi Balling" w:date="2014-03-17T13:41:00Z" w:initials="LB">
+    <w:p>
+      <w:pPr>
+        <w:pStyle w:val="CommentText"/>
+      </w:pPr>
+      <w:r>
+        <w:rPr>
+          <w:rStyle w:val="CommentReference"/>
+        </w:rPr>
+        <w:annotationRef/>
+      </w:r>
+      <w:r>
+        <w:t xml:space="preserve">I think she wants it to behave similar to your first assignment. You have a </w:t>
+      </w:r>
+      <w:proofErr w:type="spellStart"/>
+      <w:r>
+        <w:t>struct</w:t>
+      </w:r>
+      <w:proofErr w:type="spellEnd"/>
+      <w:r>
+        <w:t xml:space="preserve"> inside of your friend class. </w:t>
+      </w:r>
+    </w:p>
+  </w:comment>
+  <w:comment w:id="17" w:author="Levi Balling" w:date="2014-03-17T13:43:00Z" w:initials="LB">
+    <w:p>
+      <w:pPr>
+        <w:pStyle w:val="CommentText"/>
+      </w:pPr>
+      <w:r>
+        <w:rPr>
+          <w:rStyle w:val="CommentReference"/>
+        </w:rPr>
+        <w:annotationRef/>
+      </w:r>
+      <w:r>
+        <w:t xml:space="preserve">Instead of thinking of record numbers being an </w:t>
+      </w:r>
+      <w:proofErr w:type="spellStart"/>
+      <w:r>
+        <w:t>int</w:t>
+      </w:r>
+      <w:proofErr w:type="spellEnd"/>
+      <w:r>
+        <w:t xml:space="preserve"> directly tied to the friend. Think of Record number more as a specific location in the database file.</w:t>
+      </w:r>
+    </w:p>
+  </w:comment>
+</w:comments>
+</file>
+
+<file path=word/commentsExtended.xml><?xml version="1.0" encoding="utf-8"?>
+<w15:commentsEx xmlns:wpc="http://schemas.microsoft.com/office/word/2010/wordprocessingCanvas" xmlns:mc="http://schemas.openxmlformats.org/markup-compatibility/2006" xmlns:o="urn:schemas-microsoft-com:office:office" xmlns:r="http://schemas.openxmlformats.org/officeDocument/2006/relationships" xmlns:m="http://schemas.openxmlformats.org/officeDocument/2006/math" xmlns:v="urn:schemas-microsoft-com:vml" xmlns:wp14="http://schemas.microsoft.com/office/word/2010/wordprocessingDrawing" xmlns:wp="http://schemas.openxmlformats.org/drawingml/2006/wordprocessingDrawing" xmlns:w10="urn:schemas-microsoft-com:office:word" xmlns:w="http://schemas.openxmlformats.org/wordprocessingml/2006/main" xmlns:w14="http://schemas.microsoft.com/office/word/2010/wordml" xmlns:w15="http://schemas.microsoft.com/office/word/2012/wordml" xmlns:wpg="http://schemas.microsoft.com/office/word/2010/wordprocessingGroup" xmlns:wpi="http://schemas.microsoft.com/office/word/2010/wordprocessingInk" xmlns:wne="http://schemas.microsoft.com/office/word/2006/wordml" xmlns:wps="http://schemas.microsoft.com/office/word/2010/wordprocessingShape" mc:Ignorable="w14 w15 wp14">
+  <w15:commentEx w15:paraId="780E8D34" w15:done="0"/>
+  <w15:commentEx w15:paraId="614BF93A" w15:done="0"/>
+  <w15:commentEx w15:paraId="3AA5114B" w15:done="0"/>
+  <w15:commentEx w15:paraId="1DF77674" w15:done="0"/>
+  <w15:commentEx w15:paraId="2F632887" w15:done="0"/>
+  <w15:commentEx w15:paraId="0A169E02" w15:done="0"/>
+  <w15:commentEx w15:paraId="20B879D6" w15:done="0"/>
+  <w15:commentEx w15:paraId="6026C8AD" w15:done="0"/>
+  <w15:commentEx w15:paraId="4AED8F0E" w15:done="0"/>
+  <w15:commentEx w15:paraId="1695EFBE" w15:done="0"/>
+  <w15:commentEx w15:paraId="32A20C48" w15:done="0"/>
+  <w15:commentEx w15:paraId="407DC5C1" w15:done="0"/>
+  <w15:commentEx w15:paraId="68CFE4F0" w15:done="0"/>
+  <w15:commentEx w15:paraId="04562062" w15:done="0"/>
+  <w15:commentEx w15:paraId="7A4031D9" w15:done="0"/>
+  <w15:commentEx w15:paraId="4D363606" w15:done="0"/>
+  <w15:commentEx w15:paraId="1C9DEA95" w15:done="0"/>
+  <w15:commentEx w15:paraId="065954F3" w15:done="0"/>
+</w15:commentsEx>
+</file>
+
 <file path=word/numbering.xml><?xml version="1.0" encoding="utf-8"?>
-<w:numbering xmlns:wpc="http://schemas.microsoft.com/office/word/2010/wordprocessingCanvas" xmlns:mc="http://schemas.openxmlformats.org/markup-compatibility/2006" xmlns:o="urn:schemas-microsoft-com:office:office" xmlns:r="http://schemas.openxmlformats.org/officeDocument/2006/relationships" xmlns:m="http://schemas.openxmlformats.org/officeDocument/2006/math" xmlns:v="urn:schemas-microsoft-com:vml" xmlns:wp14="http://schemas.microsoft.com/office/word/2010/wordprocessingDrawing" xmlns:wp="http://schemas.openxmlformats.org/drawingml/2006/wordprocessingDrawing" xmlns:w10="urn:schemas-microsoft-com:office:word" xmlns:w="http://schemas.openxmlformats.org/wordprocessingml/2006/main" xmlns:w14="http://schemas.microsoft.com/office/word/2010/wordml" xmlns:wpg="http://schemas.microsoft.com/office/word/2010/wordprocessingGroup" xmlns:wpi="http://schemas.microsoft.com/office/word/2010/wordprocessingInk" xmlns:wne="http://schemas.microsoft.com/office/word/2006/wordml" xmlns:wps="http://schemas.microsoft.com/office/word/2010/wordprocessingShape" mc:Ignorable="w14 wp14">
+<w:numbering xmlns:wpc="http://schemas.microsoft.com/office/word/2010/wordprocessingCanvas" xmlns:mc="http://schemas.openxmlformats.org/markup-compatibility/2006" xmlns:o="urn:schemas-microsoft-com:office:office" xmlns:r="http://schemas.openxmlformats.org/officeDocument/2006/relationships" xmlns:m="http://schemas.openxmlformats.org/officeDocument/2006/math" xmlns:v="urn:schemas-microsoft-com:vml" xmlns:wp14="http://schemas.microsoft.com/office/word/2010/wordprocessingDrawing" xmlns:wp="http://schemas.openxmlformats.org/drawingml/2006/wordprocessingDrawing" xmlns:w10="urn:schemas-microsoft-com:office:word" xmlns:w="http://schemas.openxmlformats.org/wordprocessingml/2006/main" xmlns:w14="http://schemas.microsoft.com/office/word/2010/wordml" xmlns:w15="http://schemas.microsoft.com/office/word/2012/wordml" xmlns:wpg="http://schemas.microsoft.com/office/word/2010/wordprocessingGroup" xmlns:wpi="http://schemas.microsoft.com/office/word/2010/wordprocessingInk" xmlns:wne="http://schemas.microsoft.com/office/word/2006/wordml" xmlns:wps="http://schemas.microsoft.com/office/word/2010/wordprocessingShape" mc:Ignorable="w14 w15 wp14">
   <w:abstractNum w:abstractNumId="0">
     <w:nsid w:val="6AC60788"/>
     <w:multiLevelType w:val="hybridMultilevel"/>
@@ -1286,8 +2501,16 @@
 </w:numbering>
 </file>
 
+<file path=word/people.xml><?xml version="1.0" encoding="utf-8"?>
+<w15:people xmlns:wpc="http://schemas.microsoft.com/office/word/2010/wordprocessingCanvas" xmlns:mc="http://schemas.openxmlformats.org/markup-compatibility/2006" xmlns:o="urn:schemas-microsoft-com:office:office" xmlns:r="http://schemas.openxmlformats.org/officeDocument/2006/relationships" xmlns:m="http://schemas.openxmlformats.org/officeDocument/2006/math" xmlns:v="urn:schemas-microsoft-com:vml" xmlns:wp14="http://schemas.microsoft.com/office/word/2010/wordprocessingDrawing" xmlns:wp="http://schemas.openxmlformats.org/drawingml/2006/wordprocessingDrawing" xmlns:w10="urn:schemas-microsoft-com:office:word" xmlns:w="http://schemas.openxmlformats.org/wordprocessingml/2006/main" xmlns:w14="http://schemas.microsoft.com/office/word/2010/wordml" xmlns:w15="http://schemas.microsoft.com/office/word/2012/wordml" xmlns:wpg="http://schemas.microsoft.com/office/word/2010/wordprocessingGroup" xmlns:wpi="http://schemas.microsoft.com/office/word/2010/wordprocessingInk" xmlns:wne="http://schemas.microsoft.com/office/word/2006/wordml" xmlns:wps="http://schemas.microsoft.com/office/word/2010/wordprocessingShape" mc:Ignorable="w14 w15 wp14">
+  <w15:person w15:author="Levi Balling">
+    <w15:presenceInfo w15:providerId="AD" w15:userId="S-1-5-21-1862929731-1739465839-1846952604-23793"/>
+  </w15:person>
+</w15:people>
+</file>
+
 <file path=word/styles.xml><?xml version="1.0" encoding="utf-8"?>
-<w:styles xmlns:mc="http://schemas.openxmlformats.org/markup-compatibility/2006" xmlns:r="http://schemas.openxmlformats.org/officeDocument/2006/relationships" xmlns:w="http://schemas.openxmlformats.org/wordprocessingml/2006/main" xmlns:w14="http://schemas.microsoft.com/office/word/2010/wordml" mc:Ignorable="w14">
+<w:styles xmlns:mc="http://schemas.openxmlformats.org/markup-compatibility/2006" xmlns:r="http://schemas.openxmlformats.org/officeDocument/2006/relationships" xmlns:w="http://schemas.openxmlformats.org/wordprocessingml/2006/main" xmlns:w14="http://schemas.microsoft.com/office/word/2010/wordml" xmlns:w15="http://schemas.microsoft.com/office/word/2012/wordml" mc:Ignorable="w14 w15">
   <w:docDefaults>
     <w:rPrDefault>
       <w:rPr>
@@ -1303,144 +2526,378 @@
       </w:pPr>
     </w:pPrDefault>
   </w:docDefaults>
-  <w:latentStyles w:defLockedState="0" w:defUIPriority="99" w:defSemiHidden="1" w:defUnhideWhenUsed="1" w:defQFormat="0" w:count="267">
-    <w:lsdException w:name="Normal" w:semiHidden="0" w:uiPriority="0" w:unhideWhenUsed="0" w:qFormat="1"/>
-    <w:lsdException w:name="heading 1" w:semiHidden="0" w:uiPriority="9" w:unhideWhenUsed="0" w:qFormat="1"/>
-    <w:lsdException w:name="heading 2" w:uiPriority="9" w:qFormat="1"/>
-    <w:lsdException w:name="heading 3" w:uiPriority="9" w:qFormat="1"/>
-    <w:lsdException w:name="heading 4" w:uiPriority="9" w:qFormat="1"/>
-    <w:lsdException w:name="heading 5" w:uiPriority="9" w:qFormat="1"/>
-    <w:lsdException w:name="heading 6" w:uiPriority="9" w:qFormat="1"/>
-    <w:lsdException w:name="heading 7" w:uiPriority="9" w:qFormat="1"/>
-    <w:lsdException w:name="heading 8" w:uiPriority="9" w:qFormat="1"/>
-    <w:lsdException w:name="heading 9" w:uiPriority="9" w:qFormat="1"/>
-    <w:lsdException w:name="toc 1" w:uiPriority="39"/>
-    <w:lsdException w:name="toc 2" w:uiPriority="39"/>
-    <w:lsdException w:name="toc 3" w:uiPriority="39"/>
-    <w:lsdException w:name="toc 4" w:uiPriority="39"/>
-    <w:lsdException w:name="toc 5" w:uiPriority="39"/>
-    <w:lsdException w:name="toc 6" w:uiPriority="39"/>
-    <w:lsdException w:name="toc 7" w:uiPriority="39"/>
-    <w:lsdException w:name="toc 8" w:uiPriority="39"/>
-    <w:lsdException w:name="toc 9" w:uiPriority="39"/>
-    <w:lsdException w:name="caption" w:uiPriority="35" w:qFormat="1"/>
-    <w:lsdException w:name="Title" w:semiHidden="0" w:uiPriority="10" w:unhideWhenUsed="0" w:qFormat="1"/>
-    <w:lsdException w:name="Default Paragraph Font" w:uiPriority="1"/>
-    <w:lsdException w:name="Subtitle" w:semiHidden="0" w:uiPriority="11" w:unhideWhenUsed="0" w:qFormat="1"/>
-    <w:lsdException w:name="Strong" w:semiHidden="0" w:uiPriority="22" w:unhideWhenUsed="0" w:qFormat="1"/>
-    <w:lsdException w:name="Emphasis" w:semiHidden="0" w:uiPriority="20" w:unhideWhenUsed="0" w:qFormat="1"/>
-    <w:lsdException w:name="Table Grid" w:semiHidden="0" w:uiPriority="59" w:unhideWhenUsed="0"/>
-    <w:lsdException w:name="Placeholder Text" w:unhideWhenUsed="0"/>
-    <w:lsdException w:name="No Spacing" w:semiHidden="0" w:uiPriority="1" w:unhideWhenUsed="0" w:qFormat="1"/>
-    <w:lsdException w:name="Light Shading" w:semiHidden="0" w:uiPriority="60" w:unhideWhenUsed="0"/>
-    <w:lsdException w:name="Light List" w:semiHidden="0" w:uiPriority="61" w:unhideWhenUsed="0"/>
-    <w:lsdException w:name="Light Grid" w:semiHidden="0" w:uiPriority="62" w:unhideWhenUsed="0"/>
-    <w:lsdException w:name="Medium Shading 1" w:semiHidden="0" w:uiPriority="63" w:unhideWhenUsed="0"/>
-    <w:lsdException w:name="Medium Shading 2" w:semiHidden="0" w:uiPriority="64" w:unhideWhenUsed="0"/>
-    <w:lsdException w:name="Medium List 1" w:semiHidden="0" w:uiPriority="65" w:unhideWhenUsed="0"/>
-    <w:lsdException w:name="Medium List 2" w:semiHidden="0" w:uiPriority="66" w:unhideWhenUsed="0"/>
-    <w:lsdException w:name="Medium Grid 1" w:semiHidden="0" w:uiPriority="67" w:unhideWhenUsed="0"/>
-    <w:lsdException w:name="Medium Grid 2" w:semiHidden="0" w:uiPriority="68" w:unhideWhenUsed="0"/>
-    <w:lsdException w:name="Medium Grid 3" w:semiHidden="0" w:uiPriority="69" w:unhideWhenUsed="0"/>
-    <w:lsdException w:name="Dark List" w:semiHidden="0" w:uiPriority="70" w:unhideWhenUsed="0"/>
-    <w:lsdException w:name="Colorful Shading" w:semiHidden="0" w:uiPriority="71" w:unhideWhenUsed="0"/>
-    <w:lsdException w:name="Colorful List" w:semiHidden="0" w:uiPriority="72" w:unhideWhenUsed="0"/>
-    <w:lsdException w:name="Colorful Grid" w:semiHidden="0" w:uiPriority="73" w:unhideWhenUsed="0"/>
-    <w:lsdException w:name="Light Shading Accent 1" w:semiHidden="0" w:uiPriority="60" w:unhideWhenUsed="0"/>
-    <w:lsdException w:name="Light List Accent 1" w:semiHidden="0" w:uiPriority="61" w:unhideWhenUsed="0"/>
-    <w:lsdException w:name="Light Grid Accent 1" w:semiHidden="0" w:uiPriority="62" w:unhideWhenUsed="0"/>
-    <w:lsdException w:name="Medium Shading 1 Accent 1" w:semiHidden="0" w:uiPriority="63" w:unhideWhenUsed="0"/>
-    <w:lsdException w:name="Medium Shading 2 Accent 1" w:semiHidden="0" w:uiPriority="64" w:unhideWhenUsed="0"/>
-    <w:lsdException w:name="Medium List 1 Accent 1" w:semiHidden="0" w:uiPriority="65" w:unhideWhenUsed="0"/>
-    <w:lsdException w:name="Revision" w:unhideWhenUsed="0"/>
-    <w:lsdException w:name="List Paragraph" w:semiHidden="0" w:uiPriority="34" w:unhideWhenUsed="0" w:qFormat="1"/>
-    <w:lsdException w:name="Quote" w:semiHidden="0" w:uiPriority="29" w:unhideWhenUsed="0" w:qFormat="1"/>
-    <w:lsdException w:name="Intense Quote" w:semiHidden="0" w:uiPriority="30" w:unhideWhenUsed="0" w:qFormat="1"/>
-    <w:lsdException w:name="Medium List 2 Accent 1" w:semiHidden="0" w:uiPriority="66" w:unhideWhenUsed="0"/>
-    <w:lsdException w:name="Medium Grid 1 Accent 1" w:semiHidden="0" w:uiPriority="67" w:unhideWhenUsed="0"/>
-    <w:lsdException w:name="Medium Grid 2 Accent 1" w:semiHidden="0" w:uiPriority="68" w:unhideWhenUsed="0"/>
-    <w:lsdException w:name="Medium Grid 3 Accent 1" w:semiHidden="0" w:uiPriority="69" w:unhideWhenUsed="0"/>
-    <w:lsdException w:name="Dark List Accent 1" w:semiHidden="0" w:uiPriority="70" w:unhideWhenUsed="0"/>
-    <w:lsdException w:name="Colorful Shading Accent 1" w:semiHidden="0" w:uiPriority="71" w:unhideWhenUsed="0"/>
-    <w:lsdException w:name="Colorful List Accent 1" w:semiHidden="0" w:uiPriority="72" w:unhideWhenUsed="0"/>
-    <w:lsdException w:name="Colorful Grid Accent 1" w:semiHidden="0" w:uiPriority="73" w:unhideWhenUsed="0"/>
-    <w:lsdException w:name="Light Shading Accent 2" w:semiHidden="0" w:uiPriority="60" w:unhideWhenUsed="0"/>
-    <w:lsdException w:name="Light List Accent 2" w:semiHidden="0" w:uiPriority="61" w:unhideWhenUsed="0"/>
-    <w:lsdException w:name="Light Grid Accent 2" w:semiHidden="0" w:uiPriority="62" w:unhideWhenUsed="0"/>
-    <w:lsdException w:name="Medium Shading 1 Accent 2" w:semiHidden="0" w:uiPriority="63" w:unhideWhenUsed="0"/>
-    <w:lsdException w:name="Medium Shading 2 Accent 2" w:semiHidden="0" w:uiPriority="64" w:unhideWhenUsed="0"/>
-    <w:lsdException w:name="Medium List 1 Accent 2" w:semiHidden="0" w:uiPriority="65" w:unhideWhenUsed="0"/>
-    <w:lsdException w:name="Medium List 2 Accent 2" w:semiHidden="0" w:uiPriority="66" w:unhideWhenUsed="0"/>
-    <w:lsdException w:name="Medium Grid 1 Accent 2" w:semiHidden="0" w:uiPriority="67" w:unhideWhenUsed="0"/>
-    <w:lsdException w:name="Medium Grid 2 Accent 2" w:semiHidden="0" w:uiPriority="68" w:unhideWhenUsed="0"/>
-    <w:lsdException w:name="Medium Grid 3 Accent 2" w:semiHidden="0" w:uiPriority="69" w:unhideWhenUsed="0"/>
-    <w:lsdException w:name="Dark List Accent 2" w:semiHidden="0" w:uiPriority="70" w:unhideWhenUsed="0"/>
-    <w:lsdException w:name="Colorful Shading Accent 2" w:semiHidden="0" w:uiPriority="71" w:unhideWhenUsed="0"/>
-    <w:lsdException w:name="Colorful List Accent 2" w:semiHidden="0" w:uiPriority="72" w:unhideWhenUsed="0"/>
-    <w:lsdException w:name="Colorful Grid Accent 2" w:semiHidden="0" w:uiPriority="73" w:unhideWhenUsed="0"/>
-    <w:lsdException w:name="Light Shading Accent 3" w:semiHidden="0" w:uiPriority="60" w:unhideWhenUsed="0"/>
-    <w:lsdException w:name="Light List Accent 3" w:semiHidden="0" w:uiPriority="61" w:unhideWhenUsed="0"/>
-    <w:lsdException w:name="Light Grid Accent 3" w:semiHidden="0" w:uiPriority="62" w:unhideWhenUsed="0"/>
-    <w:lsdException w:name="Medium Shading 1 Accent 3" w:semiHidden="0" w:uiPriority="63" w:unhideWhenUsed="0"/>
-    <w:lsdException w:name="Medium Shading 2 Accent 3" w:semiHidden="0" w:uiPriority="64" w:unhideWhenUsed="0"/>
-    <w:lsdException w:name="Medium List 1 Accent 3" w:semiHidden="0" w:uiPriority="65" w:unhideWhenUsed="0"/>
-    <w:lsdException w:name="Medium List 2 Accent 3" w:semiHidden="0" w:uiPriority="66" w:unhideWhenUsed="0"/>
-    <w:lsdException w:name="Medium Grid 1 Accent 3" w:semiHidden="0" w:uiPriority="67" w:unhideWhenUsed="0"/>
-    <w:lsdException w:name="Medium Grid 2 Accent 3" w:semiHidden="0" w:uiPriority="68" w:unhideWhenUsed="0"/>
-    <w:lsdException w:name="Medium Grid 3 Accent 3" w:semiHidden="0" w:uiPriority="69" w:unhideWhenUsed="0"/>
-    <w:lsdException w:name="Dark List Accent 3" w:semiHidden="0" w:uiPriority="70" w:unhideWhenUsed="0"/>
-    <w:lsdException w:name="Colorful Shading Accent 3" w:semiHidden="0" w:uiPriority="71" w:unhideWhenUsed="0"/>
-    <w:lsdException w:name="Colorful List Accent 3" w:semiHidden="0" w:uiPriority="72" w:unhideWhenUsed="0"/>
-    <w:lsdException w:name="Colorful Grid Accent 3" w:semiHidden="0" w:uiPriority="73" w:unhideWhenUsed="0"/>
-    <w:lsdException w:name="Light Shading Accent 4" w:semiHidden="0" w:uiPriority="60" w:unhideWhenUsed="0"/>
-    <w:lsdException w:name="Light List Accent 4" w:semiHidden="0" w:uiPriority="61" w:unhideWhenUsed="0"/>
-    <w:lsdException w:name="Light Grid Accent 4" w:semiHidden="0" w:uiPriority="62" w:unhideWhenUsed="0"/>
-    <w:lsdException w:name="Medium Shading 1 Accent 4" w:semiHidden="0" w:uiPriority="63" w:unhideWhenUsed="0"/>
-    <w:lsdException w:name="Medium Shading 2 Accent 4" w:semiHidden="0" w:uiPriority="64" w:unhideWhenUsed="0"/>
-    <w:lsdException w:name="Medium List 1 Accent 4" w:semiHidden="0" w:uiPriority="65" w:unhideWhenUsed="0"/>
-    <w:lsdException w:name="Medium List 2 Accent 4" w:semiHidden="0" w:uiPriority="66" w:unhideWhenUsed="0"/>
-    <w:lsdException w:name="Medium Grid 1 Accent 4" w:semiHidden="0" w:uiPriority="67" w:unhideWhenUsed="0"/>
-    <w:lsdException w:name="Medium Grid 2 Accent 4" w:semiHidden="0" w:uiPriority="68" w:unhideWhenUsed="0"/>
-    <w:lsdException w:name="Medium Grid 3 Accent 4" w:semiHidden="0" w:uiPriority="69" w:unhideWhenUsed="0"/>
-    <w:lsdException w:name="Dark List Accent 4" w:semiHidden="0" w:uiPriority="70" w:unhideWhenUsed="0"/>
-    <w:lsdException w:name="Colorful Shading Accent 4" w:semiHidden="0" w:uiPriority="71" w:unhideWhenUsed="0"/>
-    <w:lsdException w:name="Colorful List Accent 4" w:semiHidden="0" w:uiPriority="72" w:unhideWhenUsed="0"/>
-    <w:lsdException w:name="Colorful Grid Accent 4" w:semiHidden="0" w:uiPriority="73" w:unhideWhenUsed="0"/>
-    <w:lsdException w:name="Light Shading Accent 5" w:semiHidden="0" w:uiPriority="60" w:unhideWhenUsed="0"/>
-    <w:lsdException w:name="Light List Accent 5" w:semiHidden="0" w:uiPriority="61" w:unhideWhenUsed="0"/>
-    <w:lsdException w:name="Light Grid Accent 5" w:semiHidden="0" w:uiPriority="62" w:unhideWhenUsed="0"/>
-    <w:lsdException w:name="Medium Shading 1 Accent 5" w:semiHidden="0" w:uiPriority="63" w:unhideWhenUsed="0"/>
-    <w:lsdException w:name="Medium Shading 2 Accent 5" w:semiHidden="0" w:uiPriority="64" w:unhideWhenUsed="0"/>
-    <w:lsdException w:name="Medium List 1 Accent 5" w:semiHidden="0" w:uiPriority="65" w:unhideWhenUsed="0"/>
-    <w:lsdException w:name="Medium List 2 Accent 5" w:semiHidden="0" w:uiPriority="66" w:unhideWhenUsed="0"/>
-    <w:lsdException w:name="Medium Grid 1 Accent 5" w:semiHidden="0" w:uiPriority="67" w:unhideWhenUsed="0"/>
-    <w:lsdException w:name="Medium Grid 2 Accent 5" w:semiHidden="0" w:uiPriority="68" w:unhideWhenUsed="0"/>
-    <w:lsdException w:name="Medium Grid 3 Accent 5" w:semiHidden="0" w:uiPriority="69" w:unhideWhenUsed="0"/>
-    <w:lsdException w:name="Dark List Accent 5" w:semiHidden="0" w:uiPriority="70" w:unhideWhenUsed="0"/>
-    <w:lsdException w:name="Colorful Shading Accent 5" w:semiHidden="0" w:uiPriority="71" w:unhideWhenUsed="0"/>
-    <w:lsdException w:name="Colorful List Accent 5" w:semiHidden="0" w:uiPriority="72" w:unhideWhenUsed="0"/>
-    <w:lsdException w:name="Colorful Grid Accent 5" w:semiHidden="0" w:uiPriority="73" w:unhideWhenUsed="0"/>
-    <w:lsdException w:name="Light Shading Accent 6" w:semiHidden="0" w:uiPriority="60" w:unhideWhenUsed="0"/>
-    <w:lsdException w:name="Light List Accent 6" w:semiHidden="0" w:uiPriority="61" w:unhideWhenUsed="0"/>
-    <w:lsdException w:name="Light Grid Accent 6" w:semiHidden="0" w:uiPriority="62" w:unhideWhenUsed="0"/>
-    <w:lsdException w:name="Medium Shading 1 Accent 6" w:semiHidden="0" w:uiPriority="63" w:unhideWhenUsed="0"/>
-    <w:lsdException w:name="Medium Shading 2 Accent 6" w:semiHidden="0" w:uiPriority="64" w:unhideWhenUsed="0"/>
-    <w:lsdException w:name="Medium List 1 Accent 6" w:semiHidden="0" w:uiPriority="65" w:unhideWhenUsed="0"/>
-    <w:lsdException w:name="Medium List 2 Accent 6" w:semiHidden="0" w:uiPriority="66" w:unhideWhenUsed="0"/>
-    <w:lsdException w:name="Medium Grid 1 Accent 6" w:semiHidden="0" w:uiPriority="67" w:unhideWhenUsed="0"/>
-    <w:lsdException w:name="Medium Grid 2 Accent 6" w:semiHidden="0" w:uiPriority="68" w:unhideWhenUsed="0"/>
-    <w:lsdException w:name="Medium Grid 3 Accent 6" w:semiHidden="0" w:uiPriority="69" w:unhideWhenUsed="0"/>
-    <w:lsdException w:name="Dark List Accent 6" w:semiHidden="0" w:uiPriority="70" w:unhideWhenUsed="0"/>
-    <w:lsdException w:name="Colorful Shading Accent 6" w:semiHidden="0" w:uiPriority="71" w:unhideWhenUsed="0"/>
-    <w:lsdException w:name="Colorful List Accent 6" w:semiHidden="0" w:uiPriority="72" w:unhideWhenUsed="0"/>
-    <w:lsdException w:name="Colorful Grid Accent 6" w:semiHidden="0" w:uiPriority="73" w:unhideWhenUsed="0"/>
-    <w:lsdException w:name="Subtle Emphasis" w:semiHidden="0" w:uiPriority="19" w:unhideWhenUsed="0" w:qFormat="1"/>
-    <w:lsdException w:name="Intense Emphasis" w:semiHidden="0" w:uiPriority="21" w:unhideWhenUsed="0" w:qFormat="1"/>
-    <w:lsdException w:name="Subtle Reference" w:semiHidden="0" w:uiPriority="31" w:unhideWhenUsed="0" w:qFormat="1"/>
-    <w:lsdException w:name="Intense Reference" w:semiHidden="0" w:uiPriority="32" w:unhideWhenUsed="0" w:qFormat="1"/>
-    <w:lsdException w:name="Book Title" w:semiHidden="0" w:uiPriority="33" w:unhideWhenUsed="0" w:qFormat="1"/>
-    <w:lsdException w:name="Bibliography" w:uiPriority="37"/>
-    <w:lsdException w:name="TOC Heading" w:uiPriority="39" w:qFormat="1"/>
+  <w:latentStyles w:defLockedState="0" w:defUIPriority="99" w:defSemiHidden="0" w:defUnhideWhenUsed="0" w:defQFormat="0" w:count="371">
+    <w:lsdException w:name="Normal" w:uiPriority="0" w:qFormat="1"/>
+    <w:lsdException w:name="heading 1" w:uiPriority="9" w:qFormat="1"/>
+    <w:lsdException w:name="heading 2" w:semiHidden="1" w:uiPriority="9" w:unhideWhenUsed="1" w:qFormat="1"/>
+    <w:lsdException w:name="heading 3" w:semiHidden="1" w:uiPriority="9" w:unhideWhenUsed="1" w:qFormat="1"/>
+    <w:lsdException w:name="heading 4" w:semiHidden="1" w:uiPriority="9" w:unhideWhenUsed="1" w:qFormat="1"/>
+    <w:lsdException w:name="heading 5" w:semiHidden="1" w:uiPriority="9" w:unhideWhenUsed="1" w:qFormat="1"/>
+    <w:lsdException w:name="heading 6" w:semiHidden="1" w:uiPriority="9" w:unhideWhenUsed="1" w:qFormat="1"/>
+    <w:lsdException w:name="heading 7" w:semiHidden="1" w:uiPriority="9" w:unhideWhenUsed="1" w:qFormat="1"/>
+    <w:lsdException w:name="heading 8" w:semiHidden="1" w:uiPriority="9" w:unhideWhenUsed="1" w:qFormat="1"/>
+    <w:lsdException w:name="heading 9" w:semiHidden="1" w:uiPriority="9" w:unhideWhenUsed="1" w:qFormat="1"/>
+    <w:lsdException w:name="index 1" w:semiHidden="1" w:unhideWhenUsed="1"/>
+    <w:lsdException w:name="index 2" w:semiHidden="1" w:unhideWhenUsed="1"/>
+    <w:lsdException w:name="index 3" w:semiHidden="1" w:unhideWhenUsed="1"/>
+    <w:lsdException w:name="index 4" w:semiHidden="1" w:unhideWhenUsed="1"/>
+    <w:lsdException w:name="index 5" w:semiHidden="1" w:unhideWhenUsed="1"/>
+    <w:lsdException w:name="index 6" w:semiHidden="1" w:unhideWhenUsed="1"/>
+    <w:lsdException w:name="index 7" w:semiHidden="1" w:unhideWhenUsed="1"/>
+    <w:lsdException w:name="index 8" w:semiHidden="1" w:unhideWhenUsed="1"/>
+    <w:lsdException w:name="index 9" w:semiHidden="1" w:unhideWhenUsed="1"/>
+    <w:lsdException w:name="toc 1" w:semiHidden="1" w:uiPriority="39" w:unhideWhenUsed="1"/>
+    <w:lsdException w:name="toc 2" w:semiHidden="1" w:uiPriority="39" w:unhideWhenUsed="1"/>
+    <w:lsdException w:name="toc 3" w:semiHidden="1" w:uiPriority="39" w:unhideWhenUsed="1"/>
+    <w:lsdException w:name="toc 4" w:semiHidden="1" w:uiPriority="39" w:unhideWhenUsed="1"/>
+    <w:lsdException w:name="toc 5" w:semiHidden="1" w:uiPriority="39" w:unhideWhenUsed="1"/>
+    <w:lsdException w:name="toc 6" w:semiHidden="1" w:uiPriority="39" w:unhideWhenUsed="1"/>
+    <w:lsdException w:name="toc 7" w:semiHidden="1" w:uiPriority="39" w:unhideWhenUsed="1"/>
+    <w:lsdException w:name="toc 8" w:semiHidden="1" w:uiPriority="39" w:unhideWhenUsed="1"/>
+    <w:lsdException w:name="toc 9" w:semiHidden="1" w:uiPriority="39" w:unhideWhenUsed="1"/>
+    <w:lsdException w:name="Normal Indent" w:semiHidden="1" w:unhideWhenUsed="1"/>
+    <w:lsdException w:name="footnote text" w:semiHidden="1" w:unhideWhenUsed="1"/>
+    <w:lsdException w:name="annotation text" w:semiHidden="1" w:unhideWhenUsed="1"/>
+    <w:lsdException w:name="header" w:semiHidden="1" w:unhideWhenUsed="1"/>
+    <w:lsdException w:name="footer" w:semiHidden="1" w:unhideWhenUsed="1"/>
+    <w:lsdException w:name="index heading" w:semiHidden="1" w:unhideWhenUsed="1"/>
+    <w:lsdException w:name="caption" w:semiHidden="1" w:uiPriority="35" w:unhideWhenUsed="1" w:qFormat="1"/>
+    <w:lsdException w:name="table of figures" w:semiHidden="1" w:unhideWhenUsed="1"/>
+    <w:lsdException w:name="envelope address" w:semiHidden="1" w:unhideWhenUsed="1"/>
+    <w:lsdException w:name="envelope return" w:semiHidden="1" w:unhideWhenUsed="1"/>
+    <w:lsdException w:name="footnote reference" w:semiHidden="1" w:unhideWhenUsed="1"/>
+    <w:lsdException w:name="annotation reference" w:semiHidden="1" w:unhideWhenUsed="1"/>
+    <w:lsdException w:name="line number" w:semiHidden="1" w:unhideWhenUsed="1"/>
+    <w:lsdException w:name="page number" w:semiHidden="1" w:unhideWhenUsed="1"/>
+    <w:lsdException w:name="endnote reference" w:semiHidden="1" w:unhideWhenUsed="1"/>
+    <w:lsdException w:name="endnote text" w:semiHidden="1" w:unhideWhenUsed="1"/>
+    <w:lsdException w:name="table of authorities" w:semiHidden="1" w:unhideWhenUsed="1"/>
+    <w:lsdException w:name="macro" w:semiHidden="1" w:unhideWhenUsed="1"/>
+    <w:lsdException w:name="toa heading" w:semiHidden="1" w:unhideWhenUsed="1"/>
+    <w:lsdException w:name="List" w:semiHidden="1" w:unhideWhenUsed="1"/>
+    <w:lsdException w:name="List Bullet" w:semiHidden="1" w:unhideWhenUsed="1"/>
+    <w:lsdException w:name="List Number" w:semiHidden="1" w:unhideWhenUsed="1"/>
+    <w:lsdException w:name="List 2" w:semiHidden="1" w:unhideWhenUsed="1"/>
+    <w:lsdException w:name="List 3" w:semiHidden="1" w:unhideWhenUsed="1"/>
+    <w:lsdException w:name="List 4" w:semiHidden="1" w:unhideWhenUsed="1"/>
+    <w:lsdException w:name="List 5" w:semiHidden="1" w:unhideWhenUsed="1"/>
+    <w:lsdException w:name="List Bullet 2" w:semiHidden="1" w:unhideWhenUsed="1"/>
+    <w:lsdException w:name="List Bullet 3" w:semiHidden="1" w:unhideWhenUsed="1"/>
+    <w:lsdException w:name="List Bullet 4" w:semiHidden="1" w:unhideWhenUsed="1"/>
+    <w:lsdException w:name="List Bullet 5" w:semiHidden="1" w:unhideWhenUsed="1"/>
+    <w:lsdException w:name="List Number 2" w:semiHidden="1" w:unhideWhenUsed="1"/>
+    <w:lsdException w:name="List Number 3" w:semiHidden="1" w:unhideWhenUsed="1"/>
+    <w:lsdException w:name="List Number 4" w:semiHidden="1" w:unhideWhenUsed="1"/>
+    <w:lsdException w:name="List Number 5" w:semiHidden="1" w:unhideWhenUsed="1"/>
+    <w:lsdException w:name="Title" w:uiPriority="10" w:qFormat="1"/>
+    <w:lsdException w:name="Closing" w:semiHidden="1" w:unhideWhenUsed="1"/>
+    <w:lsdException w:name="Signature" w:semiHidden="1" w:unhideWhenUsed="1"/>
+    <w:lsdException w:name="Default Paragraph Font" w:semiHidden="1" w:uiPriority="1" w:unhideWhenUsed="1"/>
+    <w:lsdException w:name="Body Text" w:semiHidden="1" w:unhideWhenUsed="1"/>
+    <w:lsdException w:name="Body Text Indent" w:semiHidden="1" w:unhideWhenUsed="1"/>
+    <w:lsdException w:name="List Continue" w:semiHidden="1" w:unhideWhenUsed="1"/>
+    <w:lsdException w:name="List Continue 2" w:semiHidden="1" w:unhideWhenUsed="1"/>
+    <w:lsdException w:name="List Continue 3" w:semiHidden="1" w:unhideWhenUsed="1"/>
+    <w:lsdException w:name="List Continue 4" w:semiHidden="1" w:unhideWhenUsed="1"/>
+    <w:lsdException w:name="List Continue 5" w:semiHidden="1" w:unhideWhenUsed="1"/>
+    <w:lsdException w:name="Message Header" w:semiHidden="1" w:unhideWhenUsed="1"/>
+    <w:lsdException w:name="Subtitle" w:uiPriority="11" w:qFormat="1"/>
+    <w:lsdException w:name="Salutation" w:semiHidden="1" w:unhideWhenUsed="1"/>
+    <w:lsdException w:name="Date" w:semiHidden="1" w:unhideWhenUsed="1"/>
+    <w:lsdException w:name="Body Text First Indent" w:semiHidden="1" w:unhideWhenUsed="1"/>
+    <w:lsdException w:name="Body Text First Indent 2" w:semiHidden="1" w:unhideWhenUsed="1"/>
+    <w:lsdException w:name="Note Heading" w:semiHidden="1" w:unhideWhenUsed="1"/>
+    <w:lsdException w:name="Body Text 2" w:semiHidden="1" w:unhideWhenUsed="1"/>
+    <w:lsdException w:name="Body Text 3" w:semiHidden="1" w:unhideWhenUsed="1"/>
+    <w:lsdException w:name="Body Text Indent 2" w:semiHidden="1" w:unhideWhenUsed="1"/>
+    <w:lsdException w:name="Body Text Indent 3" w:semiHidden="1" w:unhideWhenUsed="1"/>
+    <w:lsdException w:name="Block Text" w:semiHidden="1" w:unhideWhenUsed="1"/>
+    <w:lsdException w:name="Hyperlink" w:semiHidden="1" w:unhideWhenUsed="1"/>
+    <w:lsdException w:name="FollowedHyperlink" w:semiHidden="1" w:unhideWhenUsed="1"/>
+    <w:lsdException w:name="Strong" w:uiPriority="22" w:qFormat="1"/>
+    <w:lsdException w:name="Emphasis" w:uiPriority="20" w:qFormat="1"/>
+    <w:lsdException w:name="Document Map" w:semiHidden="1" w:unhideWhenUsed="1"/>
+    <w:lsdException w:name="Plain Text" w:semiHidden="1" w:unhideWhenUsed="1"/>
+    <w:lsdException w:name="E-mail Signature" w:semiHidden="1" w:unhideWhenUsed="1"/>
+    <w:lsdException w:name="HTML Top of Form" w:semiHidden="1" w:unhideWhenUsed="1"/>
+    <w:lsdException w:name="HTML Bottom of Form" w:semiHidden="1" w:unhideWhenUsed="1"/>
+    <w:lsdException w:name="Normal (Web)" w:semiHidden="1" w:unhideWhenUsed="1"/>
+    <w:lsdException w:name="HTML Acronym" w:semiHidden="1" w:unhideWhenUsed="1"/>
+    <w:lsdException w:name="HTML Address" w:semiHidden="1" w:unhideWhenUsed="1"/>
+    <w:lsdException w:name="HTML Cite" w:semiHidden="1" w:unhideWhenUsed="1"/>
+    <w:lsdException w:name="HTML Code" w:semiHidden="1" w:unhideWhenUsed="1"/>
+    <w:lsdException w:name="HTML Definition" w:semiHidden="1" w:unhideWhenUsed="1"/>
+    <w:lsdException w:name="HTML Keyboard" w:semiHidden="1" w:unhideWhenUsed="1"/>
+    <w:lsdException w:name="HTML Preformatted" w:semiHidden="1" w:unhideWhenUsed="1"/>
+    <w:lsdException w:name="HTML Sample" w:semiHidden="1" w:unhideWhenUsed="1"/>
+    <w:lsdException w:name="HTML Typewriter" w:semiHidden="1" w:unhideWhenUsed="1"/>
+    <w:lsdException w:name="HTML Variable" w:semiHidden="1" w:unhideWhenUsed="1"/>
+    <w:lsdException w:name="Normal Table" w:semiHidden="1" w:unhideWhenUsed="1"/>
+    <w:lsdException w:name="annotation subject" w:semiHidden="1" w:unhideWhenUsed="1"/>
+    <w:lsdException w:name="No List" w:semiHidden="1" w:unhideWhenUsed="1"/>
+    <w:lsdException w:name="Outline List 1" w:semiHidden="1" w:unhideWhenUsed="1"/>
+    <w:lsdException w:name="Outline List 2" w:semiHidden="1" w:unhideWhenUsed="1"/>
+    <w:lsdException w:name="Outline List 3" w:semiHidden="1" w:unhideWhenUsed="1"/>
+    <w:lsdException w:name="Table Simple 1" w:semiHidden="1" w:unhideWhenUsed="1"/>
+    <w:lsdException w:name="Table Simple 2" w:semiHidden="1" w:unhideWhenUsed="1"/>
+    <w:lsdException w:name="Table Simple 3" w:semiHidden="1" w:unhideWhenUsed="1"/>
+    <w:lsdException w:name="Table Classic 1" w:semiHidden="1" w:unhideWhenUsed="1"/>
+    <w:lsdException w:name="Table Classic 2" w:semiHidden="1" w:unhideWhenUsed="1"/>
+    <w:lsdException w:name="Table Classic 3" w:semiHidden="1" w:unhideWhenUsed="1"/>
+    <w:lsdException w:name="Table Classic 4" w:semiHidden="1" w:unhideWhenUsed="1"/>
+    <w:lsdException w:name="Table Colorful 1" w:semiHidden="1" w:unhideWhenUsed="1"/>
+    <w:lsdException w:name="Table Colorful 2" w:semiHidden="1" w:unhideWhenUsed="1"/>
+    <w:lsdException w:name="Table Colorful 3" w:semiHidden="1" w:unhideWhenUsed="1"/>
+    <w:lsdException w:name="Table Columns 1" w:semiHidden="1" w:unhideWhenUsed="1"/>
+    <w:lsdException w:name="Table Columns 2" w:semiHidden="1" w:unhideWhenUsed="1"/>
+    <w:lsdException w:name="Table Columns 3" w:semiHidden="1" w:unhideWhenUsed="1"/>
+    <w:lsdException w:name="Table Columns 4" w:semiHidden="1" w:unhideWhenUsed="1"/>
+    <w:lsdException w:name="Table Columns 5" w:semiHidden="1" w:unhideWhenUsed="1"/>
+    <w:lsdException w:name="Table Grid 1" w:semiHidden="1" w:unhideWhenUsed="1"/>
+    <w:lsdException w:name="Table Grid 2" w:semiHidden="1" w:unhideWhenUsed="1"/>
+    <w:lsdException w:name="Table Grid 3" w:semiHidden="1" w:unhideWhenUsed="1"/>
+    <w:lsdException w:name="Table Grid 4" w:semiHidden="1" w:unhideWhenUsed="1"/>
+    <w:lsdException w:name="Table Grid 5" w:semiHidden="1" w:unhideWhenUsed="1"/>
+    <w:lsdException w:name="Table Grid 6" w:semiHidden="1" w:unhideWhenUsed="1"/>
+    <w:lsdException w:name="Table Grid 7" w:semiHidden="1" w:unhideWhenUsed="1"/>
+    <w:lsdException w:name="Table Grid 8" w:semiHidden="1" w:unhideWhenUsed="1"/>
+    <w:lsdException w:name="Table List 1" w:semiHidden="1" w:unhideWhenUsed="1"/>
+    <w:lsdException w:name="Table List 2" w:semiHidden="1" w:unhideWhenUsed="1"/>
+    <w:lsdException w:name="Table List 3" w:semiHidden="1" w:unhideWhenUsed="1"/>
+    <w:lsdException w:name="Table List 4" w:semiHidden="1" w:unhideWhenUsed="1"/>
+    <w:lsdException w:name="Table List 5" w:semiHidden="1" w:unhideWhenUsed="1"/>
+    <w:lsdException w:name="Table List 6" w:semiHidden="1" w:unhideWhenUsed="1"/>
+    <w:lsdException w:name="Table List 7" w:semiHidden="1" w:unhideWhenUsed="1"/>
+    <w:lsdException w:name="Table List 8" w:semiHidden="1" w:unhideWhenUsed="1"/>
+    <w:lsdException w:name="Table 3D effects 1" w:semiHidden="1" w:unhideWhenUsed="1"/>
+    <w:lsdException w:name="Table 3D effects 2" w:semiHidden="1" w:unhideWhenUsed="1"/>
+    <w:lsdException w:name="Table 3D effects 3" w:semiHidden="1" w:unhideWhenUsed="1"/>
+    <w:lsdException w:name="Table Contemporary" w:semiHidden="1" w:unhideWhenUsed="1"/>
+    <w:lsdException w:name="Table Elegant" w:semiHidden="1" w:unhideWhenUsed="1"/>
+    <w:lsdException w:name="Table Professional" w:semiHidden="1" w:unhideWhenUsed="1"/>
+    <w:lsdException w:name="Table Subtle 1" w:semiHidden="1" w:unhideWhenUsed="1"/>
+    <w:lsdException w:name="Table Subtle 2" w:semiHidden="1" w:unhideWhenUsed="1"/>
+    <w:lsdException w:name="Table Web 1" w:semiHidden="1" w:unhideWhenUsed="1"/>
+    <w:lsdException w:name="Table Web 2" w:semiHidden="1" w:unhideWhenUsed="1"/>
+    <w:lsdException w:name="Table Web 3" w:semiHidden="1" w:unhideWhenUsed="1"/>
+    <w:lsdException w:name="Balloon Text" w:semiHidden="1" w:unhideWhenUsed="1"/>
+    <w:lsdException w:name="Table Grid" w:uiPriority="59"/>
+    <w:lsdException w:name="Table Theme" w:semiHidden="1" w:unhideWhenUsed="1"/>
+    <w:lsdException w:name="Placeholder Text" w:semiHidden="1"/>
+    <w:lsdException w:name="No Spacing" w:uiPriority="1" w:qFormat="1"/>
+    <w:lsdException w:name="Light Shading" w:uiPriority="60"/>
+    <w:lsdException w:name="Light List" w:uiPriority="61"/>
+    <w:lsdException w:name="Light Grid" w:uiPriority="62"/>
+    <w:lsdException w:name="Medium Shading 1" w:uiPriority="63"/>
+    <w:lsdException w:name="Medium Shading 2" w:uiPriority="64"/>
+    <w:lsdException w:name="Medium List 1" w:uiPriority="65"/>
+    <w:lsdException w:name="Medium List 2" w:uiPriority="66"/>
+    <w:lsdException w:name="Medium Grid 1" w:uiPriority="67"/>
+    <w:lsdException w:name="Medium Grid 2" w:uiPriority="68"/>
+    <w:lsdException w:name="Medium Grid 3" w:uiPriority="69"/>
+    <w:lsdException w:name="Dark List" w:uiPriority="70"/>
+    <w:lsdException w:name="Colorful Shading" w:uiPriority="71"/>
+    <w:lsdException w:name="Colorful List" w:uiPriority="72"/>
+    <w:lsdException w:name="Colorful Grid" w:uiPriority="73"/>
+    <w:lsdException w:name="Light Shading Accent 1" w:uiPriority="60"/>
+    <w:lsdException w:name="Light List Accent 1" w:uiPriority="61"/>
+    <w:lsdException w:name="Light Grid Accent 1" w:uiPriority="62"/>
+    <w:lsdException w:name="Medium Shading 1 Accent 1" w:uiPriority="63"/>
+    <w:lsdException w:name="Medium Shading 2 Accent 1" w:uiPriority="64"/>
+    <w:lsdException w:name="Medium List 1 Accent 1" w:uiPriority="65"/>
+    <w:lsdException w:name="Revision" w:semiHidden="1"/>
+    <w:lsdException w:name="List Paragraph" w:uiPriority="34" w:qFormat="1"/>
+    <w:lsdException w:name="Quote" w:uiPriority="29" w:qFormat="1"/>
+    <w:lsdException w:name="Intense Quote" w:uiPriority="30" w:qFormat="1"/>
+    <w:lsdException w:name="Medium List 2 Accent 1" w:uiPriority="66"/>
+    <w:lsdException w:name="Medium Grid 1 Accent 1" w:uiPriority="67"/>
+    <w:lsdException w:name="Medium Grid 2 Accent 1" w:uiPriority="68"/>
+    <w:lsdException w:name="Medium Grid 3 Accent 1" w:uiPriority="69"/>
+    <w:lsdException w:name="Dark List Accent 1" w:uiPriority="70"/>
+    <w:lsdException w:name="Colorful Shading Accent 1" w:uiPriority="71"/>
+    <w:lsdException w:name="Colorful List Accent 1" w:uiPriority="72"/>
+    <w:lsdException w:name="Colorful Grid Accent 1" w:uiPriority="73"/>
+    <w:lsdException w:name="Light Shading Accent 2" w:uiPriority="60"/>
+    <w:lsdException w:name="Light List Accent 2" w:uiPriority="61"/>
+    <w:lsdException w:name="Light Grid Accent 2" w:uiPriority="62"/>
+    <w:lsdException w:name="Medium Shading 1 Accent 2" w:uiPriority="63"/>
+    <w:lsdException w:name="Medium Shading 2 Accent 2" w:uiPriority="64"/>
+    <w:lsdException w:name="Medium List 1 Accent 2" w:uiPriority="65"/>
+    <w:lsdException w:name="Medium List 2 Accent 2" w:uiPriority="66"/>
+    <w:lsdException w:name="Medium Grid 1 Accent 2" w:uiPriority="67"/>
+    <w:lsdException w:name="Medium Grid 2 Accent 2" w:uiPriority="68"/>
+    <w:lsdException w:name="Medium Grid 3 Accent 2" w:uiPriority="69"/>
+    <w:lsdException w:name="Dark List Accent 2" w:uiPriority="70"/>
+    <w:lsdException w:name="Colorful Shading Accent 2" w:uiPriority="71"/>
+    <w:lsdException w:name="Colorful List Accent 2" w:uiPriority="72"/>
+    <w:lsdException w:name="Colorful Grid Accent 2" w:uiPriority="73"/>
+    <w:lsdException w:name="Light Shading Accent 3" w:uiPriority="60"/>
+    <w:lsdException w:name="Light List Accent 3" w:uiPriority="61"/>
+    <w:lsdException w:name="Light Grid Accent 3" w:uiPriority="62"/>
+    <w:lsdException w:name="Medium Shading 1 Accent 3" w:uiPriority="63"/>
+    <w:lsdException w:name="Medium Shading 2 Accent 3" w:uiPriority="64"/>
+    <w:lsdException w:name="Medium List 1 Accent 3" w:uiPriority="65"/>
+    <w:lsdException w:name="Medium List 2 Accent 3" w:uiPriority="66"/>
+    <w:lsdException w:name="Medium Grid 1 Accent 3" w:uiPriority="67"/>
+    <w:lsdException w:name="Medium Grid 2 Accent 3" w:uiPriority="68"/>
+    <w:lsdException w:name="Medium Grid 3 Accent 3" w:uiPriority="69"/>
+    <w:lsdException w:name="Dark List Accent 3" w:uiPriority="70"/>
+    <w:lsdException w:name="Colorful Shading Accent 3" w:uiPriority="71"/>
+    <w:lsdException w:name="Colorful List Accent 3" w:uiPriority="72"/>
+    <w:lsdException w:name="Colorful Grid Accent 3" w:uiPriority="73"/>
+    <w:lsdException w:name="Light Shading Accent 4" w:uiPriority="60"/>
+    <w:lsdException w:name="Light List Accent 4" w:uiPriority="61"/>
+    <w:lsdException w:name="Light Grid Accent 4" w:uiPriority="62"/>
+    <w:lsdException w:name="Medium Shading 1 Accent 4" w:uiPriority="63"/>
+    <w:lsdException w:name="Medium Shading 2 Accent 4" w:uiPriority="64"/>
+    <w:lsdException w:name="Medium List 1 Accent 4" w:uiPriority="65"/>
+    <w:lsdException w:name="Medium List 2 Accent 4" w:uiPriority="66"/>
+    <w:lsdException w:name="Medium Grid 1 Accent 4" w:uiPriority="67"/>
+    <w:lsdException w:name="Medium Grid 2 Accent 4" w:uiPriority="68"/>
+    <w:lsdException w:name="Medium Grid 3 Accent 4" w:uiPriority="69"/>
+    <w:lsdException w:name="Dark List Accent 4" w:uiPriority="70"/>
+    <w:lsdException w:name="Colorful Shading Accent 4" w:uiPriority="71"/>
+    <w:lsdException w:name="Colorful List Accent 4" w:uiPriority="72"/>
+    <w:lsdException w:name="Colorful Grid Accent 4" w:uiPriority="73"/>
+    <w:lsdException w:name="Light Shading Accent 5" w:uiPriority="60"/>
+    <w:lsdException w:name="Light List Accent 5" w:uiPriority="61"/>
+    <w:lsdException w:name="Light Grid Accent 5" w:uiPriority="62"/>
+    <w:lsdException w:name="Medium Shading 1 Accent 5" w:uiPriority="63"/>
+    <w:lsdException w:name="Medium Shading 2 Accent 5" w:uiPriority="64"/>
+    <w:lsdException w:name="Medium List 1 Accent 5" w:uiPriority="65"/>
+    <w:lsdException w:name="Medium List 2 Accent 5" w:uiPriority="66"/>
+    <w:lsdException w:name="Medium Grid 1 Accent 5" w:uiPriority="67"/>
+    <w:lsdException w:name="Medium Grid 2 Accent 5" w:uiPriority="68"/>
+    <w:lsdException w:name="Medium Grid 3 Accent 5" w:uiPriority="69"/>
+    <w:lsdException w:name="Dark List Accent 5" w:uiPriority="70"/>
+    <w:lsdException w:name="Colorful Shading Accent 5" w:uiPriority="71"/>
+    <w:lsdException w:name="Colorful List Accent 5" w:uiPriority="72"/>
+    <w:lsdException w:name="Colorful Grid Accent 5" w:uiPriority="73"/>
+    <w:lsdException w:name="Light Shading Accent 6" w:uiPriority="60"/>
+    <w:lsdException w:name="Light List Accent 6" w:uiPriority="61"/>
+    <w:lsdException w:name="Light Grid Accent 6" w:uiPriority="62"/>
+    <w:lsdException w:name="Medium Shading 1 Accent 6" w:uiPriority="63"/>
+    <w:lsdException w:name="Medium Shading 2 Accent 6" w:uiPriority="64"/>
+    <w:lsdException w:name="Medium List 1 Accent 6" w:uiPriority="65"/>
+    <w:lsdException w:name="Medium List 2 Accent 6" w:uiPriority="66"/>
+    <w:lsdException w:name="Medium Grid 1 Accent 6" w:uiPriority="67"/>
+    <w:lsdException w:name="Medium Grid 2 Accent 6" w:uiPriority="68"/>
+    <w:lsdException w:name="Medium Grid 3 Accent 6" w:uiPriority="69"/>
+    <w:lsdException w:name="Dark List Accent 6" w:uiPriority="70"/>
+    <w:lsdException w:name="Colorful Shading Accent 6" w:uiPriority="71"/>
+    <w:lsdException w:name="Colorful List Accent 6" w:uiPriority="72"/>
+    <w:lsdException w:name="Colorful Grid Accent 6" w:uiPriority="73"/>
+    <w:lsdException w:name="Subtle Emphasis" w:uiPriority="19" w:qFormat="1"/>
+    <w:lsdException w:name="Intense Emphasis" w:uiPriority="21" w:qFormat="1"/>
+    <w:lsdException w:name="Subtle Reference" w:uiPriority="31" w:qFormat="1"/>
+    <w:lsdException w:name="Intense Reference" w:uiPriority="32" w:qFormat="1"/>
+    <w:lsdException w:name="Book Title" w:uiPriority="33" w:qFormat="1"/>
+    <w:lsdException w:name="Bibliography" w:semiHidden="1" w:uiPriority="37" w:unhideWhenUsed="1"/>
+    <w:lsdException w:name="TOC Heading" w:semiHidden="1" w:uiPriority="39" w:unhideWhenUsed="1" w:qFormat="1"/>
+    <w:lsdException w:name="Plain Table 1" w:uiPriority="41"/>
+    <w:lsdException w:name="Plain Table 2" w:uiPriority="42"/>
+    <w:lsdException w:name="Plain Table 3" w:uiPriority="43"/>
+    <w:lsdException w:name="Plain Table 4" w:uiPriority="44"/>
+    <w:lsdException w:name="Plain Table 5" w:uiPriority="45"/>
+    <w:lsdException w:name="Grid Table Light" w:uiPriority="40"/>
+    <w:lsdException w:name="Grid Table 1 Light" w:uiPriority="46"/>
+    <w:lsdException w:name="Grid Table 2" w:uiPriority="47"/>
+    <w:lsdException w:name="Grid Table 3" w:uiPriority="48"/>
+    <w:lsdException w:name="Grid Table 4" w:uiPriority="49"/>
+    <w:lsdException w:name="Grid Table 5 Dark" w:uiPriority="50"/>
+    <w:lsdException w:name="Grid Table 6 Colorful" w:uiPriority="51"/>
+    <w:lsdException w:name="Grid Table 7 Colorful" w:uiPriority="52"/>
+    <w:lsdException w:name="Grid Table 1 Light Accent 1" w:uiPriority="46"/>
+    <w:lsdException w:name="Grid Table 2 Accent 1" w:uiPriority="47"/>
+    <w:lsdException w:name="Grid Table 3 Accent 1" w:uiPriority="48"/>
+    <w:lsdException w:name="Grid Table 4 Accent 1" w:uiPriority="49"/>
+    <w:lsdException w:name="Grid Table 5 Dark Accent 1" w:uiPriority="50"/>
+    <w:lsdException w:name="Grid Table 6 Colorful Accent 1" w:uiPriority="51"/>
+    <w:lsdException w:name="Grid Table 7 Colorful Accent 1" w:uiPriority="52"/>
+    <w:lsdException w:name="Grid Table 1 Light Accent 2" w:uiPriority="46"/>
+    <w:lsdException w:name="Grid Table 2 Accent 2" w:uiPriority="47"/>
+    <w:lsdException w:name="Grid Table 3 Accent 2" w:uiPriority="48"/>
+    <w:lsdException w:name="Grid Table 4 Accent 2" w:uiPriority="49"/>
+    <w:lsdException w:name="Grid Table 5 Dark Accent 2" w:uiPriority="50"/>
+    <w:lsdException w:name="Grid Table 6 Colorful Accent 2" w:uiPriority="51"/>
+    <w:lsdException w:name="Grid Table 7 Colorful Accent 2" w:uiPriority="52"/>
+    <w:lsdException w:name="Grid Table 1 Light Accent 3" w:uiPriority="46"/>
+    <w:lsdException w:name="Grid Table 2 Accent 3" w:uiPriority="47"/>
+    <w:lsdException w:name="Grid Table 3 Accent 3" w:uiPriority="48"/>
+    <w:lsdException w:name="Grid Table 4 Accent 3" w:uiPriority="49"/>
+    <w:lsdException w:name="Grid Table 5 Dark Accent 3" w:uiPriority="50"/>
+    <w:lsdException w:name="Grid Table 6 Colorful Accent 3" w:uiPriority="51"/>
+    <w:lsdException w:name="Grid Table 7 Colorful Accent 3" w:uiPriority="52"/>
+    <w:lsdException w:name="Grid Table 1 Light Accent 4" w:uiPriority="46"/>
+    <w:lsdException w:name="Grid Table 2 Accent 4" w:uiPriority="47"/>
+    <w:lsdException w:name="Grid Table 3 Accent 4" w:uiPriority="48"/>
+    <w:lsdException w:name="Grid Table 4 Accent 4" w:uiPriority="49"/>
+    <w:lsdException w:name="Grid Table 5 Dark Accent 4" w:uiPriority="50"/>
+    <w:lsdException w:name="Grid Table 6 Colorful Accent 4" w:uiPriority="51"/>
+    <w:lsdException w:name="Grid Table 7 Colorful Accent 4" w:uiPriority="52"/>
+    <w:lsdException w:name="Grid Table 1 Light Accent 5" w:uiPriority="46"/>
+    <w:lsdException w:name="Grid Table 2 Accent 5" w:uiPriority="47"/>
+    <w:lsdException w:name="Grid Table 3 Accent 5" w:uiPriority="48"/>
+    <w:lsdException w:name="Grid Table 4 Accent 5" w:uiPriority="49"/>
+    <w:lsdException w:name="Grid Table 5 Dark Accent 5" w:uiPriority="50"/>
+    <w:lsdException w:name="Grid Table 6 Colorful Accent 5" w:uiPriority="51"/>
+    <w:lsdException w:name="Grid Table 7 Colorful Accent 5" w:uiPriority="52"/>
+    <w:lsdException w:name="Grid Table 1 Light Accent 6" w:uiPriority="46"/>
+    <w:lsdException w:name="Grid Table 2 Accent 6" w:uiPriority="47"/>
+    <w:lsdException w:name="Grid Table 3 Accent 6" w:uiPriority="48"/>
+    <w:lsdException w:name="Grid Table 4 Accent 6" w:uiPriority="49"/>
+    <w:lsdException w:name="Grid Table 5 Dark Accent 6" w:uiPriority="50"/>
+    <w:lsdException w:name="Grid Table 6 Colorful Accent 6" w:uiPriority="51"/>
+    <w:lsdException w:name="Grid Table 7 Colorful Accent 6" w:uiPriority="52"/>
+    <w:lsdException w:name="List Table 1 Light" w:uiPriority="46"/>
+    <w:lsdException w:name="List Table 2" w:uiPriority="47"/>
+    <w:lsdException w:name="List Table 3" w:uiPriority="48"/>
+    <w:lsdException w:name="List Table 4" w:uiPriority="49"/>
+    <w:lsdException w:name="List Table 5 Dark" w:uiPriority="50"/>
+    <w:lsdException w:name="List Table 6 Colorful" w:uiPriority="51"/>
+    <w:lsdException w:name="List Table 7 Colorful" w:uiPriority="52"/>
+    <w:lsdException w:name="List Table 1 Light Accent 1" w:uiPriority="46"/>
+    <w:lsdException w:name="List Table 2 Accent 1" w:uiPriority="47"/>
+    <w:lsdException w:name="List Table 3 Accent 1" w:uiPriority="48"/>
+    <w:lsdException w:name="List Table 4 Accent 1" w:uiPriority="49"/>
+    <w:lsdException w:name="List Table 5 Dark Accent 1" w:uiPriority="50"/>
+    <w:lsdException w:name="List Table 6 Colorful Accent 1" w:uiPriority="51"/>
+    <w:lsdException w:name="List Table 7 Colorful Accent 1" w:uiPriority="52"/>
+    <w:lsdException w:name="List Table 1 Light Accent 2" w:uiPriority="46"/>
+    <w:lsdException w:name="List Table 2 Accent 2" w:uiPriority="47"/>
+    <w:lsdException w:name="List Table 3 Accent 2" w:uiPriority="48"/>
+    <w:lsdException w:name="List Table 4 Accent 2" w:uiPriority="49"/>
+    <w:lsdException w:name="List Table 5 Dark Accent 2" w:uiPriority="50"/>
+    <w:lsdException w:name="List Table 6 Colorful Accent 2" w:uiPriority="51"/>
+    <w:lsdException w:name="List Table 7 Colorful Accent 2" w:uiPriority="52"/>
+    <w:lsdException w:name="List Table 1 Light Accent 3" w:uiPriority="46"/>
+    <w:lsdException w:name="List Table 2 Accent 3" w:uiPriority="47"/>
+    <w:lsdException w:name="List Table 3 Accent 3" w:uiPriority="48"/>
+    <w:lsdException w:name="List Table 4 Accent 3" w:uiPriority="49"/>
+    <w:lsdException w:name="List Table 5 Dark Accent 3" w:uiPriority="50"/>
+    <w:lsdException w:name="List Table 6 Colorful Accent 3" w:uiPriority="51"/>
+    <w:lsdException w:name="List Table 7 Colorful Accent 3" w:uiPriority="52"/>
+    <w:lsdException w:name="List Table 1 Light Accent 4" w:uiPriority="46"/>
+    <w:lsdException w:name="List Table 2 Accent 4" w:uiPriority="47"/>
+    <w:lsdException w:name="List Table 3 Accent 4" w:uiPriority="48"/>
+    <w:lsdException w:name="List Table 4 Accent 4" w:uiPriority="49"/>
+    <w:lsdException w:name="List Table 5 Dark Accent 4" w:uiPriority="50"/>
+    <w:lsdException w:name="List Table 6 Colorful Accent 4" w:uiPriority="51"/>
+    <w:lsdException w:name="List Table 7 Colorful Accent 4" w:uiPriority="52"/>
+    <w:lsdException w:name="List Table 1 Light Accent 5" w:uiPriority="46"/>
+    <w:lsdException w:name="List Table 2 Accent 5" w:uiPriority="47"/>
+    <w:lsdException w:name="List Table 3 Accent 5" w:uiPriority="48"/>
+    <w:lsdException w:name="List Table 4 Accent 5" w:uiPriority="49"/>
+    <w:lsdException w:name="List Table 5 Dark Accent 5" w:uiPriority="50"/>
+    <w:lsdException w:name="List Table 6 Colorful Accent 5" w:uiPriority="51"/>
+    <w:lsdException w:name="List Table 7 Colorful Accent 5" w:uiPriority="52"/>
+    <w:lsdException w:name="List Table 1 Light Accent 6" w:uiPriority="46"/>
+    <w:lsdException w:name="List Table 2 Accent 6" w:uiPriority="47"/>
+    <w:lsdException w:name="List Table 3 Accent 6" w:uiPriority="48"/>
+    <w:lsdException w:name="List Table 4 Accent 6" w:uiPriority="49"/>
+    <w:lsdException w:name="List Table 5 Dark Accent 6" w:uiPriority="50"/>
+    <w:lsdException w:name="List Table 6 Colorful Accent 6" w:uiPriority="51"/>
+    <w:lsdException w:name="List Table 7 Colorful Accent 6" w:uiPriority="52"/>
   </w:latentStyles>
   <w:style w:type="paragraph" w:default="1" w:styleId="Normal">
     <w:name w:val="Normal"/>
@@ -1484,182 +2941,122 @@
       <w:contextualSpacing/>
     </w:pPr>
   </w:style>
-</w:styles>
-</file>
-
-<file path=word/stylesWithEffects.xml><?xml version="1.0" encoding="utf-8"?>
-<w:styles xmlns:wpc="http://schemas.microsoft.com/office/word/2010/wordprocessingCanvas" xmlns:mc="http://schemas.openxmlformats.org/markup-compatibility/2006" xmlns:o="urn:schemas-microsoft-com:office:office" xmlns:r="http://schemas.openxmlformats.org/officeDocument/2006/relationships" xmlns:m="http://schemas.openxmlformats.org/officeDocument/2006/math" xmlns:v="urn:schemas-microsoft-com:vml" xmlns:wp14="http://schemas.microsoft.com/office/word/2010/wordprocessingDrawing" xmlns:wp="http://schemas.openxmlformats.org/drawingml/2006/wordprocessingDrawing" xmlns:w10="urn:schemas-microsoft-com:office:word" xmlns:w="http://schemas.openxmlformats.org/wordprocessingml/2006/main" xmlns:w14="http://schemas.microsoft.com/office/word/2010/wordml" xmlns:wpg="http://schemas.microsoft.com/office/word/2010/wordprocessingGroup" xmlns:wpi="http://schemas.microsoft.com/office/word/2010/wordprocessingInk" xmlns:wne="http://schemas.microsoft.com/office/word/2006/wordml" xmlns:wps="http://schemas.microsoft.com/office/word/2010/wordprocessingShape" mc:Ignorable="w14 wp14">
-  <w:docDefaults>
-    <w:rPrDefault>
-      <w:rPr>
-        <w:rFonts w:asciiTheme="minorHAnsi" w:eastAsiaTheme="minorHAnsi" w:hAnsiTheme="minorHAnsi" w:cstheme="minorBidi"/>
-        <w:sz w:val="22"/>
-        <w:szCs w:val="22"/>
-        <w:lang w:val="en-US" w:eastAsia="en-US" w:bidi="ar-SA"/>
-      </w:rPr>
-    </w:rPrDefault>
-    <w:pPrDefault>
-      <w:pPr>
-        <w:spacing w:after="200" w:line="276" w:lineRule="auto"/>
-      </w:pPr>
-    </w:pPrDefault>
-  </w:docDefaults>
-  <w:latentStyles w:defLockedState="0" w:defUIPriority="99" w:defSemiHidden="1" w:defUnhideWhenUsed="1" w:defQFormat="0" w:count="267">
-    <w:lsdException w:name="Normal" w:semiHidden="0" w:uiPriority="0" w:unhideWhenUsed="0" w:qFormat="1"/>
-    <w:lsdException w:name="heading 1" w:semiHidden="0" w:uiPriority="9" w:unhideWhenUsed="0" w:qFormat="1"/>
-    <w:lsdException w:name="heading 2" w:uiPriority="9" w:qFormat="1"/>
-    <w:lsdException w:name="heading 3" w:uiPriority="9" w:qFormat="1"/>
-    <w:lsdException w:name="heading 4" w:uiPriority="9" w:qFormat="1"/>
-    <w:lsdException w:name="heading 5" w:uiPriority="9" w:qFormat="1"/>
-    <w:lsdException w:name="heading 6" w:uiPriority="9" w:qFormat="1"/>
-    <w:lsdException w:name="heading 7" w:uiPriority="9" w:qFormat="1"/>
-    <w:lsdException w:name="heading 8" w:uiPriority="9" w:qFormat="1"/>
-    <w:lsdException w:name="heading 9" w:uiPriority="9" w:qFormat="1"/>
-    <w:lsdException w:name="toc 1" w:uiPriority="39"/>
-    <w:lsdException w:name="toc 2" w:uiPriority="39"/>
-    <w:lsdException w:name="toc 3" w:uiPriority="39"/>
-    <w:lsdException w:name="toc 4" w:uiPriority="39"/>
-    <w:lsdException w:name="toc 5" w:uiPriority="39"/>
-    <w:lsdException w:name="toc 6" w:uiPriority="39"/>
-    <w:lsdException w:name="toc 7" w:uiPriority="39"/>
-    <w:lsdException w:name="toc 8" w:uiPriority="39"/>
-    <w:lsdException w:name="toc 9" w:uiPriority="39"/>
-    <w:lsdException w:name="caption" w:uiPriority="35" w:qFormat="1"/>
-    <w:lsdException w:name="Title" w:semiHidden="0" w:uiPriority="10" w:unhideWhenUsed="0" w:qFormat="1"/>
-    <w:lsdException w:name="Default Paragraph Font" w:uiPriority="1"/>
-    <w:lsdException w:name="Subtitle" w:semiHidden="0" w:uiPriority="11" w:unhideWhenUsed="0" w:qFormat="1"/>
-    <w:lsdException w:name="Strong" w:semiHidden="0" w:uiPriority="22" w:unhideWhenUsed="0" w:qFormat="1"/>
-    <w:lsdException w:name="Emphasis" w:semiHidden="0" w:uiPriority="20" w:unhideWhenUsed="0" w:qFormat="1"/>
-    <w:lsdException w:name="Table Grid" w:semiHidden="0" w:uiPriority="59" w:unhideWhenUsed="0"/>
-    <w:lsdException w:name="Placeholder Text" w:unhideWhenUsed="0"/>
-    <w:lsdException w:name="No Spacing" w:semiHidden="0" w:uiPriority="1" w:unhideWhenUsed="0" w:qFormat="1"/>
-    <w:lsdException w:name="Light Shading" w:semiHidden="0" w:uiPriority="60" w:unhideWhenUsed="0"/>
-    <w:lsdException w:name="Light List" w:semiHidden="0" w:uiPriority="61" w:unhideWhenUsed="0"/>
-    <w:lsdException w:name="Light Grid" w:semiHidden="0" w:uiPriority="62" w:unhideWhenUsed="0"/>
-    <w:lsdException w:name="Medium Shading 1" w:semiHidden="0" w:uiPriority="63" w:unhideWhenUsed="0"/>
-    <w:lsdException w:name="Medium Shading 2" w:semiHidden="0" w:uiPriority="64" w:unhideWhenUsed="0"/>
-    <w:lsdException w:name="Medium List 1" w:semiHidden="0" w:uiPriority="65" w:unhideWhenUsed="0"/>
-    <w:lsdException w:name="Medium List 2" w:semiHidden="0" w:uiPriority="66" w:unhideWhenUsed="0"/>
-    <w:lsdException w:name="Medium Grid 1" w:semiHidden="0" w:uiPriority="67" w:unhideWhenUsed="0"/>
-    <w:lsdException w:name="Medium Grid 2" w:semiHidden="0" w:uiPriority="68" w:unhideWhenUsed="0"/>
-    <w:lsdException w:name="Medium Grid 3" w:semiHidden="0" w:uiPriority="69" w:unhideWhenUsed="0"/>
-    <w:lsdException w:name="Dark List" w:semiHidden="0" w:uiPriority="70" w:unhideWhenUsed="0"/>
-    <w:lsdException w:name="Colorful Shading" w:semiHidden="0" w:uiPriority="71" w:unhideWhenUsed="0"/>
-    <w:lsdException w:name="Colorful List" w:semiHidden="0" w:uiPriority="72" w:unhideWhenUsed="0"/>
-    <w:lsdException w:name="Colorful Grid" w:semiHidden="0" w:uiPriority="73" w:unhideWhenUsed="0"/>
-    <w:lsdException w:name="Light Shading Accent 1" w:semiHidden="0" w:uiPriority="60" w:unhideWhenUsed="0"/>
-    <w:lsdException w:name="Light List Accent 1" w:semiHidden="0" w:uiPriority="61" w:unhideWhenUsed="0"/>
-    <w:lsdException w:name="Light Grid Accent 1" w:semiHidden="0" w:uiPriority="62" w:unhideWhenUsed="0"/>
-    <w:lsdException w:name="Medium Shading 1 Accent 1" w:semiHidden="0" w:uiPriority="63" w:unhideWhenUsed="0"/>
-    <w:lsdException w:name="Medium Shading 2 Accent 1" w:semiHidden="0" w:uiPriority="64" w:unhideWhenUsed="0"/>
-    <w:lsdException w:name="Medium List 1 Accent 1" w:semiHidden="0" w:uiPriority="65" w:unhideWhenUsed="0"/>
-    <w:lsdException w:name="Revision" w:unhideWhenUsed="0"/>
-    <w:lsdException w:name="List Paragraph" w:semiHidden="0" w:uiPriority="34" w:unhideWhenUsed="0" w:qFormat="1"/>
-    <w:lsdException w:name="Quote" w:semiHidden="0" w:uiPriority="29" w:unhideWhenUsed="0" w:qFormat="1"/>
-    <w:lsdException w:name="Intense Quote" w:semiHidden="0" w:uiPriority="30" w:unhideWhenUsed="0" w:qFormat="1"/>
-    <w:lsdException w:name="Medium List 2 Accent 1" w:semiHidden="0" w:uiPriority="66" w:unhideWhenUsed="0"/>
-    <w:lsdException w:name="Medium Grid 1 Accent 1" w:semiHidden="0" w:uiPriority="67" w:unhideWhenUsed="0"/>
-    <w:lsdException w:name="Medium Grid 2 Accent 1" w:semiHidden="0" w:uiPriority="68" w:unhideWhenUsed="0"/>
-    <w:lsdException w:name="Medium Grid 3 Accent 1" w:semiHidden="0" w:uiPriority="69" w:unhideWhenUsed="0"/>
-    <w:lsdException w:name="Dark List Accent 1" w:semiHidden="0" w:uiPriority="70" w:unhideWhenUsed="0"/>
-    <w:lsdException w:name="Colorful Shading Accent 1" w:semiHidden="0" w:uiPriority="71" w:unhideWhenUsed="0"/>
-    <w:lsdException w:name="Colorful List Accent 1" w:semiHidden="0" w:uiPriority="72" w:unhideWhenUsed="0"/>
-    <w:lsdException w:name="Colorful Grid Accent 1" w:semiHidden="0" w:uiPriority="73" w:unhideWhenUsed="0"/>
-    <w:lsdException w:name="Light Shading Accent 2" w:semiHidden="0" w:uiPriority="60" w:unhideWhenUsed="0"/>
-    <w:lsdException w:name="Light List Accent 2" w:semiHidden="0" w:uiPriority="61" w:unhideWhenUsed="0"/>
-    <w:lsdException w:name="Light Grid Accent 2" w:semiHidden="0" w:uiPriority="62" w:unhideWhenUsed="0"/>
-    <w:lsdException w:name="Medium Shading 1 Accent 2" w:semiHidden="0" w:uiPriority="63" w:unhideWhenUsed="0"/>
-    <w:lsdException w:name="Medium Shading 2 Accent 2" w:semiHidden="0" w:uiPriority="64" w:unhideWhenUsed="0"/>
-    <w:lsdException w:name="Medium List 1 Accent 2" w:semiHidden="0" w:uiPriority="65" w:unhideWhenUsed="0"/>
-    <w:lsdException w:name="Medium List 2 Accent 2" w:semiHidden="0" w:uiPriority="66" w:unhideWhenUsed="0"/>
-    <w:lsdException w:name="Medium Grid 1 Accent 2" w:semiHidden="0" w:uiPriority="67" w:unhideWhenUsed="0"/>
-    <w:lsdException w:name="Medium Grid 2 Accent 2" w:semiHidden="0" w:uiPriority="68" w:unhideWhenUsed="0"/>
-    <w:lsdException w:name="Medium Grid 3 Accent 2" w:semiHidden="0" w:uiPriority="69" w:unhideWhenUsed="0"/>
-    <w:lsdException w:name="Dark List Accent 2" w:semiHidden="0" w:uiPriority="70" w:unhideWhenUsed="0"/>
-    <w:lsdException w:name="Colorful Shading Accent 2" w:semiHidden="0" w:uiPriority="71" w:unhideWhenUsed="0"/>
-    <w:lsdException w:name="Colorful List Accent 2" w:semiHidden="0" w:uiPriority="72" w:unhideWhenUsed="0"/>
-    <w:lsdException w:name="Colorful Grid Accent 2" w:semiHidden="0" w:uiPriority="73" w:unhideWhenUsed="0"/>
-    <w:lsdException w:name="Light Shading Accent 3" w:semiHidden="0" w:uiPriority="60" w:unhideWhenUsed="0"/>
-    <w:lsdException w:name="Light List Accent 3" w:semiHidden="0" w:uiPriority="61" w:unhideWhenUsed="0"/>
-    <w:lsdException w:name="Light Grid Accent 3" w:semiHidden="0" w:uiPriority="62" w:unhideWhenUsed="0"/>
-    <w:lsdException w:name="Medium Shading 1 Accent 3" w:semiHidden="0" w:uiPriority="63" w:unhideWhenUsed="0"/>
-    <w:lsdException w:name="Medium Shading 2 Accent 3" w:semiHidden="0" w:uiPriority="64" w:unhideWhenUsed="0"/>
-    <w:lsdException w:name="Medium List 1 Accent 3" w:semiHidden="0" w:uiPriority="65" w:unhideWhenUsed="0"/>
-    <w:lsdException w:name="Medium List 2 Accent 3" w:semiHidden="0" w:uiPriority="66" w:unhideWhenUsed="0"/>
-    <w:lsdException w:name="Medium Grid 1 Accent 3" w:semiHidden="0" w:uiPriority="67" w:unhideWhenUsed="0"/>
-    <w:lsdException w:name="Medium Grid 2 Accent 3" w:semiHidden="0" w:uiPriority="68" w:unhideWhenUsed="0"/>
-    <w:lsdException w:name="Medium Grid 3 Accent 3" w:semiHidden="0" w:uiPriority="69" w:unhideWhenUsed="0"/>
-    <w:lsdException w:name="Dark List Accent 3" w:semiHidden="0" w:uiPriority="70" w:unhideWhenUsed="0"/>
-    <w:lsdException w:name="Colorful Shading Accent 3" w:semiHidden="0" w:uiPriority="71" w:unhideWhenUsed="0"/>
-    <w:lsdException w:name="Colorful List Accent 3" w:semiHidden="0" w:uiPriority="72" w:unhideWhenUsed="0"/>
-    <w:lsdException w:name="Colorful Grid Accent 3" w:semiHidden="0" w:uiPriority="73" w:unhideWhenUsed="0"/>
-    <w:lsdException w:name="Light Shading Accent 4" w:semiHidden="0" w:uiPriority="60" w:unhideWhenUsed="0"/>
-    <w:lsdException w:name="Light List Accent 4" w:semiHidden="0" w:uiPriority="61" w:unhideWhenUsed="0"/>
-    <w:lsdException w:name="Light Grid Accent 4" w:semiHidden="0" w:uiPriority="62" w:unhideWhenUsed="0"/>
-    <w:lsdException w:name="Medium Shading 1 Accent 4" w:semiHidden="0" w:uiPriority="63" w:unhideWhenUsed="0"/>
-    <w:lsdException w:name="Medium Shading 2 Accent 4" w:semiHidden="0" w:uiPriority="64" w:unhideWhenUsed="0"/>
-    <w:lsdException w:name="Medium List 1 Accent 4" w:semiHidden="0" w:uiPriority="65" w:unhideWhenUsed="0"/>
-    <w:lsdException w:name="Medium List 2 Accent 4" w:semiHidden="0" w:uiPriority="66" w:unhideWhenUsed="0"/>
-    <w:lsdException w:name="Medium Grid 1 Accent 4" w:semiHidden="0" w:uiPriority="67" w:unhideWhenUsed="0"/>
-    <w:lsdException w:name="Medium Grid 2 Accent 4" w:semiHidden="0" w:uiPriority="68" w:unhideWhenUsed="0"/>
-    <w:lsdException w:name="Medium Grid 3 Accent 4" w:semiHidden="0" w:uiPriority="69" w:unhideWhenUsed="0"/>
-    <w:lsdException w:name="Dark List Accent 4" w:semiHidden="0" w:uiPriority="70" w:unhideWhenUsed="0"/>
-    <w:lsdException w:name="Colorful Shading Accent 4" w:semiHidden="0" w:uiPriority="71" w:unhideWhenUsed="0"/>
-    <w:lsdException w:name="Colorful List Accent 4" w:semiHidden="0" w:uiPriority="72" w:unhideWhenUsed="0"/>
-    <w:lsdException w:name="Colorful Grid Accent 4" w:semiHidden="0" w:uiPriority="73" w:unhideWhenUsed="0"/>
-    <w:lsdException w:name="Light Shading Accent 5" w:semiHidden="0" w:uiPriority="60" w:unhideWhenUsed="0"/>
-    <w:lsdException w:name="Light List Accent 5" w:semiHidden="0" w:uiPriority="61" w:unhideWhenUsed="0"/>
-    <w:lsdException w:name="Light Grid Accent 5" w:semiHidden="0" w:uiPriority="62" w:unhideWhenUsed="0"/>
-    <w:lsdException w:name="Medium Shading 1 Accent 5" w:semiHidden="0" w:uiPriority="63" w:unhideWhenUsed="0"/>
-    <w:lsdException w:name="Medium Shading 2 Accent 5" w:semiHidden="0" w:uiPriority="64" w:unhideWhenUsed="0"/>
-    <w:lsdException w:name="Medium List 1 Accent 5" w:semiHidden="0" w:uiPriority="65" w:unhideWhenUsed="0"/>
-    <w:lsdException w:name="Medium List 2 Accent 5" w:semiHidden="0" w:uiPriority="66" w:unhideWhenUsed="0"/>
-    <w:lsdException w:name="Medium Grid 1 Accent 5" w:semiHidden="0" w:uiPriority="67" w:unhideWhenUsed="0"/>
-    <w:lsdException w:name="Medium Grid 2 Accent 5" w:semiHidden="0" w:uiPriority="68" w:unhideWhenUsed="0"/>
-    <w:lsdException w:name="Medium Grid 3 Accent 5" w:semiHidden="0" w:uiPriority="69" w:unhideWhenUsed="0"/>
-    <w:lsdException w:name="Dark List Accent 5" w:semiHidden="0" w:uiPriority="70" w:unhideWhenUsed="0"/>
-    <w:lsdException w:name="Colorful Shading Accent 5" w:semiHidden="0" w:uiPriority="71" w:unhideWhenUsed="0"/>
-    <w:lsdException w:name="Colorful List Accent 5" w:semiHidden="0" w:uiPriority="72" w:unhideWhenUsed="0"/>
-    <w:lsdException w:name="Colorful Grid Accent 5" w:semiHidden="0" w:uiPriority="73" w:unhideWhenUsed="0"/>
-    <w:lsdException w:name="Light Shading Accent 6" w:semiHidden="0" w:uiPriority="60" w:unhideWhenUsed="0"/>
-    <w:lsdException w:name="Light List Accent 6" w:semiHidden="0" w:uiPriority="61" w:unhideWhenUsed="0"/>
-    <w:lsdException w:name="Light Grid Accent 6" w:semiHidden="0" w:uiPriority="62" w:unhideWhenUsed="0"/>
-    <w:lsdException w:name="Medium Shading 1 Accent 6" w:semiHidden="0" w:uiPriority="63" w:unhideWhenUsed="0"/>
-    <w:lsdException w:name="Medium Shading 2 Accent 6" w:semiHidden="0" w:uiPriority="64" w:unhideWhenUsed="0"/>
-    <w:lsdException w:name="Medium List 1 Accent 6" w:semiHidden="0" w:uiPriority="65" w:unhideWhenUsed="0"/>
-    <w:lsdException w:name="Medium List 2 Accent 6" w:semiHidden="0" w:uiPriority="66" w:unhideWhenUsed="0"/>
-    <w:lsdException w:name="Medium Grid 1 Accent 6" w:semiHidden="0" w:uiPriority="67" w:unhideWhenUsed="0"/>
-    <w:lsdException w:name="Medium Grid 2 Accent 6" w:semiHidden="0" w:uiPriority="68" w:unhideWhenUsed="0"/>
-    <w:lsdException w:name="Medium Grid 3 Accent 6" w:semiHidden="0" w:uiPriority="69" w:unhideWhenUsed="0"/>
-    <w:lsdException w:name="Dark List Accent 6" w:semiHidden="0" w:uiPriority="70" w:unhideWhenUsed="0"/>
-    <w:lsdException w:name="Colorful Shading Accent 6" w:semiHidden="0" w:uiPriority="71" w:unhideWhenUsed="0"/>
-    <w:lsdException w:name="Colorful List Accent 6" w:semiHidden="0" w:uiPriority="72" w:unhideWhenUsed="0"/>
-    <w:lsdException w:name="Colorful Grid Accent 6" w:semiHidden="0" w:uiPriority="73" w:unhideWhenUsed="0"/>
-    <w:lsdException w:name="Subtle Emphasis" w:semiHidden="0" w:uiPriority="19" w:unhideWhenUsed="0" w:qFormat="1"/>
-    <w:lsdException w:name="Intense Emphasis" w:semiHidden="0" w:uiPriority="21" w:unhideWhenUsed="0" w:qFormat="1"/>
-    <w:lsdException w:name="Subtle Reference" w:semiHidden="0" w:uiPriority="31" w:unhideWhenUsed="0" w:qFormat="1"/>
-    <w:lsdException w:name="Intense Reference" w:semiHidden="0" w:uiPriority="32" w:unhideWhenUsed="0" w:qFormat="1"/>
-    <w:lsdException w:name="Book Title" w:semiHidden="0" w:uiPriority="33" w:unhideWhenUsed="0" w:qFormat="1"/>
-    <w:lsdException w:name="Bibliography" w:uiPriority="37"/>
-    <w:lsdException w:name="TOC Heading" w:uiPriority="39" w:qFormat="1"/>
-  </w:latentStyles>
-  <w:style w:type="paragraph" w:default="1" w:styleId="Normal">
-    <w:name w:val="Normal"/>
-    <w:qFormat/>
-  </w:style>
-  <w:style w:type="character" w:default="1" w:styleId="DefaultParagraphFont">
-    <w:name w:val="Default Paragraph Font"/>
-    <w:uiPriority w:val="1"/>
-    <w:semiHidden/>
-    <w:unhideWhenUsed/>
-  </w:style>
-  <w:style w:type="table" w:default="1" w:styleId="TableNormal">
-    <w:name w:val="Normal Table"/>
+  <w:style w:type="character" w:styleId="CommentReference">
+    <w:name w:val="annotation reference"/>
+    <w:basedOn w:val="DefaultParagraphFont"/>
     <w:uiPriority w:val="99"/>
     <w:semiHidden/>
     <w:unhideWhenUsed/>
+    <w:rsid w:val="001365F2"/>
+    <w:rPr>
+      <w:sz w:val="16"/>
+      <w:szCs w:val="16"/>
+    </w:rPr>
+  </w:style>
+  <w:style w:type="paragraph" w:styleId="CommentText">
+    <w:name w:val="annotation text"/>
+    <w:basedOn w:val="Normal"/>
+    <w:link w:val="CommentTextChar"/>
+    <w:uiPriority w:val="99"/>
+    <w:semiHidden/>
+    <w:unhideWhenUsed/>
+    <w:rsid w:val="001365F2"/>
+    <w:pPr>
+      <w:spacing w:line="240" w:lineRule="auto"/>
+    </w:pPr>
+    <w:rPr>
+      <w:sz w:val="20"/>
+      <w:szCs w:val="20"/>
+    </w:rPr>
+  </w:style>
+  <w:style w:type="character" w:customStyle="1" w:styleId="CommentTextChar">
+    <w:name w:val="Comment Text Char"/>
+    <w:basedOn w:val="DefaultParagraphFont"/>
+    <w:link w:val="CommentText"/>
+    <w:uiPriority w:val="99"/>
+    <w:semiHidden/>
+    <w:rsid w:val="001365F2"/>
+    <w:rPr>
+      <w:sz w:val="20"/>
+      <w:szCs w:val="20"/>
+    </w:rPr>
+  </w:style>
+  <w:style w:type="paragraph" w:styleId="CommentSubject">
+    <w:name w:val="annotation subject"/>
+    <w:basedOn w:val="CommentText"/>
+    <w:next w:val="CommentText"/>
+    <w:link w:val="CommentSubjectChar"/>
+    <w:uiPriority w:val="99"/>
+    <w:semiHidden/>
+    <w:unhideWhenUsed/>
+    <w:rsid w:val="001365F2"/>
+    <w:rPr>
+      <w:b/>
+      <w:bCs/>
+    </w:rPr>
+  </w:style>
+  <w:style w:type="character" w:customStyle="1" w:styleId="CommentSubjectChar">
+    <w:name w:val="Comment Subject Char"/>
+    <w:basedOn w:val="CommentTextChar"/>
+    <w:link w:val="CommentSubject"/>
+    <w:uiPriority w:val="99"/>
+    <w:semiHidden/>
+    <w:rsid w:val="001365F2"/>
+    <w:rPr>
+      <w:b/>
+      <w:bCs/>
+      <w:sz w:val="20"/>
+      <w:szCs w:val="20"/>
+    </w:rPr>
+  </w:style>
+  <w:style w:type="paragraph" w:styleId="BalloonText">
+    <w:name w:val="Balloon Text"/>
+    <w:basedOn w:val="Normal"/>
+    <w:link w:val="BalloonTextChar"/>
+    <w:uiPriority w:val="99"/>
+    <w:semiHidden/>
+    <w:unhideWhenUsed/>
+    <w:rsid w:val="001365F2"/>
+    <w:pPr>
+      <w:spacing w:after="0" w:line="240" w:lineRule="auto"/>
+    </w:pPr>
+    <w:rPr>
+      <w:rFonts w:ascii="Segoe UI" w:hAnsi="Segoe UI" w:cs="Segoe UI"/>
+      <w:sz w:val="18"/>
+      <w:szCs w:val="18"/>
+    </w:rPr>
+  </w:style>
+  <w:style w:type="character" w:customStyle="1" w:styleId="BalloonTextChar">
+    <w:name w:val="Balloon Text Char"/>
+    <w:basedOn w:val="DefaultParagraphFont"/>
+    <w:link w:val="BalloonText"/>
+    <w:uiPriority w:val="99"/>
+    <w:semiHidden/>
+    <w:rsid w:val="001365F2"/>
+    <w:rPr>
+      <w:rFonts w:ascii="Segoe UI" w:hAnsi="Segoe UI" w:cs="Segoe UI"/>
+      <w:sz w:val="18"/>
+      <w:szCs w:val="18"/>
+    </w:rPr>
+  </w:style>
+  <w:style w:type="table" w:styleId="TableGrid">
+    <w:name w:val="Table Grid"/>
+    <w:basedOn w:val="TableNormal"/>
+    <w:uiPriority w:val="59"/>
+    <w:rsid w:val="00C855DC"/>
+    <w:pPr>
+      <w:spacing w:after="0" w:line="240" w:lineRule="auto"/>
+    </w:pPr>
     <w:tblPr>
       <w:tblInd w:w="0" w:type="dxa"/>
+      <w:tblBorders>
+        <w:top w:val="single" w:sz="4" w:space="0" w:color="auto"/>
+        <w:left w:val="single" w:sz="4" w:space="0" w:color="auto"/>
+        <w:bottom w:val="single" w:sz="4" w:space="0" w:color="auto"/>
+        <w:right w:val="single" w:sz="4" w:space="0" w:color="auto"/>
+        <w:insideH w:val="single" w:sz="4" w:space="0" w:color="auto"/>
+        <w:insideV w:val="single" w:sz="4" w:space="0" w:color="auto"/>
+      </w:tblBorders>
       <w:tblCellMar>
         <w:top w:w="0" w:type="dxa"/>
         <w:left w:w="108" w:type="dxa"/>
@@ -1667,23 +3064,6 @@
         <w:right w:w="108" w:type="dxa"/>
       </w:tblCellMar>
     </w:tblPr>
-  </w:style>
-  <w:style w:type="numbering" w:default="1" w:styleId="NoList">
-    <w:name w:val="No List"/>
-    <w:uiPriority w:val="99"/>
-    <w:semiHidden/>
-    <w:unhideWhenUsed/>
-  </w:style>
-  <w:style w:type="paragraph" w:styleId="ListParagraph">
-    <w:name w:val="List Paragraph"/>
-    <w:basedOn w:val="Normal"/>
-    <w:uiPriority w:val="34"/>
-    <w:qFormat/>
-    <w:rsid w:val="00F64E13"/>
-    <w:pPr>
-      <w:ind w:left="720"/>
-      <w:contextualSpacing/>
-    </w:pPr>
   </w:style>
 </w:styles>
 </file>

</xml_diff>